<commit_message>
24042 - Display EST instead of PDT.
git-tfs-id: [https://tfs.omnicloud.local/tfs/cco%20program/]$/eCoaching_V2;C51205
</commit_message>
<xml_diff>
--- a/Design/DD/Web/CCO_eCoaching_Log_Common_DD.docx
+++ b/Design/DD/Web/CCO_eCoaching_Log_Common_DD.docx
@@ -1,6 +1,6 @@
 
 <file path=word/document.xml><?xml version="1.0" encoding="utf-8"?>
-<w:document xmlns:wpc="http://schemas.microsoft.com/office/word/2010/wordprocessingCanvas" xmlns:cx="http://schemas.microsoft.com/office/drawing/2014/chartex" xmlns:cx1="http://schemas.microsoft.com/office/drawing/2015/9/8/chartex" xmlns:mc="http://schemas.openxmlformats.org/markup-compatibility/2006" xmlns:o="urn:schemas-microsoft-com:office:office" xmlns:r="http://schemas.openxmlformats.org/officeDocument/2006/relationships" xmlns:m="http://schemas.openxmlformats.org/officeDocument/2006/math" xmlns:v="urn:schemas-microsoft-com:vml" xmlns:wp14="http://schemas.microsoft.com/office/word/2010/wordprocessingDrawing" xmlns:wp="http://schemas.openxmlformats.org/drawingml/2006/wordprocessingDrawing" xmlns:w10="urn:schemas-microsoft-com:office:word" xmlns:w="http://schemas.openxmlformats.org/wordprocessingml/2006/main" xmlns:w14="http://schemas.microsoft.com/office/word/2010/wordml" xmlns:w15="http://schemas.microsoft.com/office/word/2012/wordml" xmlns:w16se="http://schemas.microsoft.com/office/word/2015/wordml/symex" xmlns:wpg="http://schemas.microsoft.com/office/word/2010/wordprocessingGroup" xmlns:wpi="http://schemas.microsoft.com/office/word/2010/wordprocessingInk" xmlns:wne="http://schemas.microsoft.com/office/word/2006/wordml" xmlns:wps="http://schemas.microsoft.com/office/word/2010/wordprocessingShape" mc:Ignorable="w14 w15 w16se wp14">
+<w:document xmlns:wpc="http://schemas.microsoft.com/office/word/2010/wordprocessingCanvas" xmlns:cx="http://schemas.microsoft.com/office/drawing/2014/chartex" xmlns:cx1="http://schemas.microsoft.com/office/drawing/2015/9/8/chartex" xmlns:cx2="http://schemas.microsoft.com/office/drawing/2015/10/21/chartex" xmlns:cx3="http://schemas.microsoft.com/office/drawing/2016/5/9/chartex" xmlns:cx4="http://schemas.microsoft.com/office/drawing/2016/5/10/chartex" xmlns:cx5="http://schemas.microsoft.com/office/drawing/2016/5/11/chartex" xmlns:cx6="http://schemas.microsoft.com/office/drawing/2016/5/12/chartex" xmlns:cx7="http://schemas.microsoft.com/office/drawing/2016/5/13/chartex" xmlns:cx8="http://schemas.microsoft.com/office/drawing/2016/5/14/chartex" xmlns:mc="http://schemas.openxmlformats.org/markup-compatibility/2006" xmlns:aink="http://schemas.microsoft.com/office/drawing/2016/ink" xmlns:am3d="http://schemas.microsoft.com/office/drawing/2017/model3d" xmlns:o="urn:schemas-microsoft-com:office:office" xmlns:r="http://schemas.openxmlformats.org/officeDocument/2006/relationships" xmlns:m="http://schemas.openxmlformats.org/officeDocument/2006/math" xmlns:v="urn:schemas-microsoft-com:vml" xmlns:wp14="http://schemas.microsoft.com/office/word/2010/wordprocessingDrawing" xmlns:wp="http://schemas.openxmlformats.org/drawingml/2006/wordprocessingDrawing" xmlns:w10="urn:schemas-microsoft-com:office:word" xmlns:w="http://schemas.openxmlformats.org/wordprocessingml/2006/main" xmlns:w14="http://schemas.microsoft.com/office/word/2010/wordml" xmlns:w15="http://schemas.microsoft.com/office/word/2012/wordml" xmlns:w16cex="http://schemas.microsoft.com/office/word/2018/wordml/cex" xmlns:w16cid="http://schemas.microsoft.com/office/word/2016/wordml/cid" xmlns:w16="http://schemas.microsoft.com/office/word/2018/wordml" xmlns:w16sdtdh="http://schemas.microsoft.com/office/word/2020/wordml/sdtdatahash" xmlns:w16se="http://schemas.microsoft.com/office/word/2015/wordml/symex" xmlns:wpg="http://schemas.microsoft.com/office/word/2010/wordprocessingGroup" xmlns:wpi="http://schemas.microsoft.com/office/word/2010/wordprocessingInk" xmlns:wne="http://schemas.microsoft.com/office/word/2006/wordml" xmlns:wps="http://schemas.microsoft.com/office/word/2010/wordprocessingShape" mc:Ignorable="w14 w15 w16se w16cid w16 w16cex w16sdtdh wp14">
   <w:body>
     <w:p>
       <w:pPr>
@@ -23,7 +23,7 @@
           <w:color w:val="B85C1F"/>
         </w:rPr>
         <w:drawing>
-          <wp:inline distT="0" distB="0" distL="0" distR="0" wp14:anchorId="06A93C57" wp14:editId="257C80EA">
+          <wp:inline distT="0" distB="0" distL="0" distR="0" wp14:anchorId="47D023AC" wp14:editId="16F55BD2">
             <wp:extent cx="1952621" cy="312420"/>
             <wp:effectExtent l="0" t="0" r="0" b="0"/>
             <wp:docPr id="32" name="Picture 32" descr="MAXIMUS logo">
@@ -208,7 +208,7 @@
         <mc:AlternateContent>
           <mc:Choice Requires="wps">
             <w:drawing>
-              <wp:anchor distT="0" distB="0" distL="114300" distR="114300" simplePos="0" relativeHeight="251657728" behindDoc="0" locked="0" layoutInCell="0" allowOverlap="1" wp14:anchorId="330FB003" wp14:editId="7BE0373B">
+              <wp:anchor distT="0" distB="0" distL="114300" distR="114300" simplePos="0" relativeHeight="251657728" behindDoc="0" locked="0" layoutInCell="0" allowOverlap="1" wp14:anchorId="5DD05510" wp14:editId="1C5C357C">
                 <wp:simplePos x="0" y="0"/>
                 <wp:positionH relativeFrom="column">
                   <wp:posOffset>4663440</wp:posOffset>
@@ -279,7 +279,7 @@
           </mc:Choice>
           <mc:Fallback>
             <w:pict>
-              <v:line w14:anchorId="51BADEB3" id="Line 12" o:spid="_x0000_s1026" style="position:absolute;z-index:251657728;visibility:visible;mso-wrap-style:square;mso-width-percent:0;mso-height-percent:0;mso-wrap-distance-left:9pt;mso-wrap-distance-top:0;mso-wrap-distance-right:9pt;mso-wrap-distance-bottom:0;mso-position-horizontal:absolute;mso-position-horizontal-relative:text;mso-position-vertical:absolute;mso-position-vertical-relative:text;mso-width-percent:0;mso-height-percent:0;mso-width-relative:page;mso-height-relative:page" from="367.2pt,33.3pt" to="439.25pt,33.35pt" o:gfxdata="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" o:allowincell="f">
+              <v:line w14:anchorId="72BED0AB" id="Line 12" o:spid="_x0000_s1026" style="position:absolute;z-index:251657728;visibility:visible;mso-wrap-style:square;mso-width-percent:0;mso-height-percent:0;mso-wrap-distance-left:9pt;mso-wrap-distance-top:0;mso-wrap-distance-right:9pt;mso-wrap-distance-bottom:0;mso-position-horizontal:absolute;mso-position-horizontal-relative:text;mso-position-vertical:absolute;mso-position-vertical-relative:text;mso-width-percent:0;mso-height-percent:0;mso-width-relative:page;mso-height-relative:page" from="367.2pt,33.3pt" to="439.25pt,33.35pt" o:gfxdata="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" o:allowincell="f">
                 <v:stroke startarrowwidth="narrow" startarrowlength="short" endarrowwidth="narrow" endarrowlength="short"/>
               </v:line>
             </w:pict>
@@ -296,7 +296,7 @@
         <mc:AlternateContent>
           <mc:Choice Requires="wps">
             <w:drawing>
-              <wp:anchor distT="0" distB="0" distL="114300" distR="114300" simplePos="0" relativeHeight="251656704" behindDoc="0" locked="0" layoutInCell="0" allowOverlap="1" wp14:anchorId="63B3D1F6" wp14:editId="048AAA0E">
+              <wp:anchor distT="0" distB="0" distL="114300" distR="114300" simplePos="0" relativeHeight="251656704" behindDoc="0" locked="0" layoutInCell="0" allowOverlap="1" wp14:anchorId="187C9464" wp14:editId="7E557899">
                 <wp:simplePos x="0" y="0"/>
                 <wp:positionH relativeFrom="column">
                   <wp:posOffset>914400</wp:posOffset>
@@ -367,7 +367,7 @@
           </mc:Choice>
           <mc:Fallback>
             <w:pict>
-              <v:line w14:anchorId="51A5AC2D" id="Line 10" o:spid="_x0000_s1026" style="position:absolute;z-index:251656704;visibility:visible;mso-wrap-style:square;mso-width-percent:0;mso-height-percent:0;mso-wrap-distance-left:9pt;mso-wrap-distance-top:0;mso-wrap-distance-right:9pt;mso-wrap-distance-bottom:0;mso-position-horizontal:absolute;mso-position-horizontal-relative:text;mso-position-vertical:absolute;mso-position-vertical-relative:text;mso-width-percent:0;mso-height-percent:0;mso-width-relative:page;mso-height-relative:page" from="1in,33.3pt" to="266.45pt,33.35pt" o:gfxdata="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" o:allowincell="f">
+              <v:line w14:anchorId="7AF01D71" id="Line 10" o:spid="_x0000_s1026" style="position:absolute;z-index:251656704;visibility:visible;mso-wrap-style:square;mso-width-percent:0;mso-height-percent:0;mso-wrap-distance-left:9pt;mso-wrap-distance-top:0;mso-wrap-distance-right:9pt;mso-wrap-distance-bottom:0;mso-position-horizontal:absolute;mso-position-horizontal-relative:text;mso-position-vertical:absolute;mso-position-vertical-relative:text;mso-width-percent:0;mso-height-percent:0;mso-width-relative:page;mso-height-relative:page" from="1in,33.3pt" to="266.45pt,33.35pt" o:gfxdata="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" o:allowincell="f">
                 <v:stroke startarrowwidth="narrow" startarrowlength="short" endarrowwidth="narrow" endarrowlength="short"/>
               </v:line>
             </w:pict>
@@ -512,7 +512,7 @@
         <mc:AlternateContent>
           <mc:Choice Requires="wps">
             <w:drawing>
-              <wp:anchor distT="0" distB="0" distL="114300" distR="114300" simplePos="0" relativeHeight="251658752" behindDoc="0" locked="0" layoutInCell="0" allowOverlap="1" wp14:anchorId="56AA8CD6" wp14:editId="67E9DEF5">
+              <wp:anchor distT="0" distB="0" distL="114300" distR="114300" simplePos="0" relativeHeight="251658752" behindDoc="0" locked="0" layoutInCell="0" allowOverlap="1" wp14:anchorId="30006F3B" wp14:editId="1BB808C5">
                 <wp:simplePos x="0" y="0"/>
                 <wp:positionH relativeFrom="column">
                   <wp:posOffset>965835</wp:posOffset>
@@ -583,7 +583,7 @@
           </mc:Choice>
           <mc:Fallback>
             <w:pict>
-              <v:line w14:anchorId="6AD28FE9" id="Line 14" o:spid="_x0000_s1026" style="position:absolute;z-index:251658752;visibility:visible;mso-wrap-style:square;mso-width-percent:0;mso-height-percent:0;mso-wrap-distance-left:9pt;mso-wrap-distance-top:0;mso-wrap-distance-right:9pt;mso-wrap-distance-bottom:0;mso-position-horizontal:absolute;mso-position-horizontal-relative:text;mso-position-vertical:absolute;mso-position-vertical-relative:text;mso-width-percent:0;mso-height-percent:0;mso-width-relative:page;mso-height-relative:page" from="76.05pt,2pt" to="270.45pt,2pt" o:gfxdata="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" o:allowincell="f">
+              <v:line w14:anchorId="528C35AC" id="Line 14" o:spid="_x0000_s1026" style="position:absolute;z-index:251658752;visibility:visible;mso-wrap-style:square;mso-width-percent:0;mso-height-percent:0;mso-wrap-distance-left:9pt;mso-wrap-distance-top:0;mso-wrap-distance-right:9pt;mso-wrap-distance-bottom:0;mso-position-horizontal:absolute;mso-position-horizontal-relative:text;mso-position-vertical:absolute;mso-position-vertical-relative:text;mso-width-percent:0;mso-height-percent:0;mso-width-relative:page;mso-height-relative:page" from="76.05pt,2pt" to="270.45pt,2pt" o:gfxdata="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" o:allowincell="f">
                 <v:stroke startarrowwidth="narrow" startarrowlength="short" endarrowwidth="narrow" endarrowlength="short"/>
               </v:line>
             </w:pict>
@@ -872,6 +872,12 @@
                 <w:sz w:val="20"/>
               </w:rPr>
             </w:pPr>
+            <w:r>
+              <w:rPr>
+                <w:sz w:val="20"/>
+              </w:rPr>
+              <w:t>03/09/2022</w:t>
+            </w:r>
           </w:p>
         </w:tc>
         <w:tc>
@@ -894,6 +900,13 @@
                 <w:sz w:val="20"/>
               </w:rPr>
             </w:pPr>
+            <w:r>
+              <w:rPr>
+                <w:color w:val="000000"/>
+                <w:sz w:val="20"/>
+              </w:rPr>
+              <w:t>TFS 24042 – Display EST instead of PDT</w:t>
+            </w:r>
           </w:p>
         </w:tc>
         <w:tc>
@@ -915,6 +928,18 @@
                 <w:sz w:val="20"/>
               </w:rPr>
             </w:pPr>
+            <w:r>
+              <w:rPr>
+                <w:sz w:val="20"/>
+              </w:rPr>
+              <w:t>Lili Hua</w:t>
+            </w:r>
+            <w:r>
+              <w:rPr>
+                <w:sz w:val="20"/>
+              </w:rPr>
+              <w:t>ng</w:t>
+            </w:r>
           </w:p>
         </w:tc>
       </w:tr>
@@ -2323,7 +2348,10 @@
         <w:t xml:space="preserve"> </w:t>
       </w:r>
       <w:r>
-        <w:t xml:space="preserve">modules. </w:t>
+        <w:t>modules.</w:t>
+      </w:r>
+      <w:r>
+        <w:t xml:space="preserve"> eCoaching Log displays EST as time zone on all pages.</w:t>
       </w:r>
     </w:p>
     <w:p>
@@ -2447,7 +2475,7 @@
           <w:noProof/>
         </w:rPr>
         <w:drawing>
-          <wp:inline distT="0" distB="0" distL="0" distR="0">
+          <wp:inline distT="0" distB="0" distL="0" distR="0" wp14:anchorId="7E353B57" wp14:editId="5B326746">
             <wp:extent cx="5844540" cy="373380"/>
             <wp:effectExtent l="0" t="0" r="3810" b="7620"/>
             <wp:docPr id="5" name="Picture 5"/>
@@ -2740,8 +2768,6 @@
               </w:rPr>
               <w:t>https://maximus365.sharepoint.com/sites/CCO/Resources/eCoaching/QSS/SitePages/Issue%20Tracker.aspx</w:t>
             </w:r>
-            <w:bookmarkStart w:id="6" w:name="_GoBack"/>
-            <w:bookmarkEnd w:id="6"/>
           </w:p>
         </w:tc>
       </w:tr>
@@ -2777,7 +2803,7 @@
           <w:szCs w:val="24"/>
         </w:rPr>
       </w:pPr>
-      <w:bookmarkStart w:id="7" w:name="_Toc523829224"/>
+      <w:bookmarkStart w:id="6" w:name="_Toc523829224"/>
       <w:r>
         <w:rPr>
           <w:b/>
@@ -2786,7 +2812,7 @@
         </w:rPr>
         <w:t>Controllers</w:t>
       </w:r>
-      <w:bookmarkEnd w:id="7"/>
+      <w:bookmarkEnd w:id="6"/>
     </w:p>
     <w:p>
       <w:pPr>
@@ -2819,7 +2845,7 @@
           <w:szCs w:val="24"/>
         </w:rPr>
       </w:pPr>
-      <w:bookmarkStart w:id="8" w:name="_Toc523829225"/>
+      <w:bookmarkStart w:id="7" w:name="_Toc523829225"/>
       <w:r>
         <w:rPr>
           <w:b/>
@@ -2828,7 +2854,7 @@
         </w:rPr>
         <w:t>Extensions</w:t>
       </w:r>
-      <w:bookmarkEnd w:id="8"/>
+      <w:bookmarkEnd w:id="7"/>
     </w:p>
     <w:p>
       <w:pPr>
@@ -2861,7 +2887,7 @@
           <w:szCs w:val="24"/>
         </w:rPr>
       </w:pPr>
-      <w:bookmarkStart w:id="9" w:name="_Toc523829226"/>
+      <w:bookmarkStart w:id="8" w:name="_Toc523829226"/>
       <w:r>
         <w:rPr>
           <w:b/>
@@ -2870,7 +2896,7 @@
         </w:rPr>
         <w:t>Filters</w:t>
       </w:r>
-      <w:bookmarkEnd w:id="9"/>
+      <w:bookmarkEnd w:id="8"/>
     </w:p>
     <w:p>
       <w:pPr>
@@ -2906,7 +2932,7 @@
           <w:szCs w:val="24"/>
         </w:rPr>
       </w:pPr>
-      <w:bookmarkStart w:id="10" w:name="_Toc523829227"/>
+      <w:bookmarkStart w:id="9" w:name="_Toc523829227"/>
       <w:r>
         <w:rPr>
           <w:b/>
@@ -2915,7 +2941,7 @@
         </w:rPr>
         <w:t>Utilities</w:t>
       </w:r>
-      <w:bookmarkEnd w:id="10"/>
+      <w:bookmarkEnd w:id="9"/>
     </w:p>
     <w:p>
       <w:pPr>
@@ -2946,7 +2972,7 @@
           <w:szCs w:val="24"/>
         </w:rPr>
       </w:pPr>
-      <w:bookmarkStart w:id="11" w:name="_Toc523829228"/>
+      <w:bookmarkStart w:id="10" w:name="_Toc523829228"/>
       <w:r>
         <w:rPr>
           <w:b/>
@@ -2955,7 +2981,7 @@
         </w:rPr>
         <w:t>Repository</w:t>
       </w:r>
-      <w:bookmarkEnd w:id="11"/>
+      <w:bookmarkEnd w:id="10"/>
     </w:p>
     <w:p>
       <w:pPr>
@@ -2988,7 +3014,7 @@
           <w:szCs w:val="24"/>
         </w:rPr>
       </w:pPr>
-      <w:bookmarkStart w:id="12" w:name="_Toc523829229"/>
+      <w:bookmarkStart w:id="11" w:name="_Toc523829229"/>
       <w:r>
         <w:rPr>
           <w:b/>
@@ -2997,7 +3023,7 @@
         </w:rPr>
         <w:t>Services</w:t>
       </w:r>
-      <w:bookmarkEnd w:id="12"/>
+      <w:bookmarkEnd w:id="11"/>
     </w:p>
     <w:sectPr>
       <w:footerReference w:type="default" r:id="rId11"/>
@@ -3010,7 +3036,7 @@
 </file>
 
 <file path=word/endnotes.xml><?xml version="1.0" encoding="utf-8"?>
-<w:endnotes xmlns:wpc="http://schemas.microsoft.com/office/word/2010/wordprocessingCanvas" xmlns:cx="http://schemas.microsoft.com/office/drawing/2014/chartex" xmlns:cx1="http://schemas.microsoft.com/office/drawing/2015/9/8/chartex" xmlns:mc="http://schemas.openxmlformats.org/markup-compatibility/2006" xmlns:o="urn:schemas-microsoft-com:office:office" xmlns:r="http://schemas.openxmlformats.org/officeDocument/2006/relationships" xmlns:m="http://schemas.openxmlformats.org/officeDocument/2006/math" xmlns:v="urn:schemas-microsoft-com:vml" xmlns:wp14="http://schemas.microsoft.com/office/word/2010/wordprocessingDrawing" xmlns:wp="http://schemas.openxmlformats.org/drawingml/2006/wordprocessingDrawing" xmlns:w10="urn:schemas-microsoft-com:office:word" xmlns:w="http://schemas.openxmlformats.org/wordprocessingml/2006/main" xmlns:w14="http://schemas.microsoft.com/office/word/2010/wordml" xmlns:w15="http://schemas.microsoft.com/office/word/2012/wordml" xmlns:w16se="http://schemas.microsoft.com/office/word/2015/wordml/symex" xmlns:wpg="http://schemas.microsoft.com/office/word/2010/wordprocessingGroup" xmlns:wpi="http://schemas.microsoft.com/office/word/2010/wordprocessingInk" xmlns:wne="http://schemas.microsoft.com/office/word/2006/wordml" xmlns:wps="http://schemas.microsoft.com/office/word/2010/wordprocessingShape" mc:Ignorable="w14 w15 w16se wp14">
+<w:endnotes xmlns:wpc="http://schemas.microsoft.com/office/word/2010/wordprocessingCanvas" xmlns:cx="http://schemas.microsoft.com/office/drawing/2014/chartex" xmlns:cx1="http://schemas.microsoft.com/office/drawing/2015/9/8/chartex" xmlns:cx2="http://schemas.microsoft.com/office/drawing/2015/10/21/chartex" xmlns:cx3="http://schemas.microsoft.com/office/drawing/2016/5/9/chartex" xmlns:cx4="http://schemas.microsoft.com/office/drawing/2016/5/10/chartex" xmlns:cx5="http://schemas.microsoft.com/office/drawing/2016/5/11/chartex" xmlns:cx6="http://schemas.microsoft.com/office/drawing/2016/5/12/chartex" xmlns:cx7="http://schemas.microsoft.com/office/drawing/2016/5/13/chartex" xmlns:cx8="http://schemas.microsoft.com/office/drawing/2016/5/14/chartex" xmlns:mc="http://schemas.openxmlformats.org/markup-compatibility/2006" xmlns:aink="http://schemas.microsoft.com/office/drawing/2016/ink" xmlns:am3d="http://schemas.microsoft.com/office/drawing/2017/model3d" xmlns:o="urn:schemas-microsoft-com:office:office" xmlns:r="http://schemas.openxmlformats.org/officeDocument/2006/relationships" xmlns:m="http://schemas.openxmlformats.org/officeDocument/2006/math" xmlns:v="urn:schemas-microsoft-com:vml" xmlns:wp14="http://schemas.microsoft.com/office/word/2010/wordprocessingDrawing" xmlns:wp="http://schemas.openxmlformats.org/drawingml/2006/wordprocessingDrawing" xmlns:w10="urn:schemas-microsoft-com:office:word" xmlns:w="http://schemas.openxmlformats.org/wordprocessingml/2006/main" xmlns:w14="http://schemas.microsoft.com/office/word/2010/wordml" xmlns:w15="http://schemas.microsoft.com/office/word/2012/wordml" xmlns:w16cex="http://schemas.microsoft.com/office/word/2018/wordml/cex" xmlns:w16cid="http://schemas.microsoft.com/office/word/2016/wordml/cid" xmlns:w16="http://schemas.microsoft.com/office/word/2018/wordml" xmlns:w16sdtdh="http://schemas.microsoft.com/office/word/2020/wordml/sdtdatahash" xmlns:w16se="http://schemas.microsoft.com/office/word/2015/wordml/symex" xmlns:wpg="http://schemas.microsoft.com/office/word/2010/wordprocessingGroup" xmlns:wpi="http://schemas.microsoft.com/office/word/2010/wordprocessingInk" xmlns:wne="http://schemas.microsoft.com/office/word/2006/wordml" xmlns:wps="http://schemas.microsoft.com/office/word/2010/wordprocessingShape" mc:Ignorable="w14 w15 w16se w16cid w16 w16cex w16sdtdh wp14">
   <w:endnote w:type="separator" w:id="-1">
     <w:p>
       <w:r>
@@ -3029,7 +3055,7 @@
 </file>
 
 <file path=word/footer1.xml><?xml version="1.0" encoding="utf-8"?>
-<w:ftr xmlns:wpc="http://schemas.microsoft.com/office/word/2010/wordprocessingCanvas" xmlns:cx="http://schemas.microsoft.com/office/drawing/2014/chartex" xmlns:cx1="http://schemas.microsoft.com/office/drawing/2015/9/8/chartex" xmlns:mc="http://schemas.openxmlformats.org/markup-compatibility/2006" xmlns:o="urn:schemas-microsoft-com:office:office" xmlns:r="http://schemas.openxmlformats.org/officeDocument/2006/relationships" xmlns:m="http://schemas.openxmlformats.org/officeDocument/2006/math" xmlns:v="urn:schemas-microsoft-com:vml" xmlns:wp14="http://schemas.microsoft.com/office/word/2010/wordprocessingDrawing" xmlns:wp="http://schemas.openxmlformats.org/drawingml/2006/wordprocessingDrawing" xmlns:w10="urn:schemas-microsoft-com:office:word" xmlns:w="http://schemas.openxmlformats.org/wordprocessingml/2006/main" xmlns:w14="http://schemas.microsoft.com/office/word/2010/wordml" xmlns:w15="http://schemas.microsoft.com/office/word/2012/wordml" xmlns:w16se="http://schemas.microsoft.com/office/word/2015/wordml/symex" xmlns:wpg="http://schemas.microsoft.com/office/word/2010/wordprocessingGroup" xmlns:wpi="http://schemas.microsoft.com/office/word/2010/wordprocessingInk" xmlns:wne="http://schemas.microsoft.com/office/word/2006/wordml" xmlns:wps="http://schemas.microsoft.com/office/word/2010/wordprocessingShape" mc:Ignorable="w14 w15 w16se wp14">
+<w:ftr xmlns:wpc="http://schemas.microsoft.com/office/word/2010/wordprocessingCanvas" xmlns:cx="http://schemas.microsoft.com/office/drawing/2014/chartex" xmlns:cx1="http://schemas.microsoft.com/office/drawing/2015/9/8/chartex" xmlns:cx2="http://schemas.microsoft.com/office/drawing/2015/10/21/chartex" xmlns:cx3="http://schemas.microsoft.com/office/drawing/2016/5/9/chartex" xmlns:cx4="http://schemas.microsoft.com/office/drawing/2016/5/10/chartex" xmlns:cx5="http://schemas.microsoft.com/office/drawing/2016/5/11/chartex" xmlns:cx6="http://schemas.microsoft.com/office/drawing/2016/5/12/chartex" xmlns:cx7="http://schemas.microsoft.com/office/drawing/2016/5/13/chartex" xmlns:cx8="http://schemas.microsoft.com/office/drawing/2016/5/14/chartex" xmlns:mc="http://schemas.openxmlformats.org/markup-compatibility/2006" xmlns:aink="http://schemas.microsoft.com/office/drawing/2016/ink" xmlns:am3d="http://schemas.microsoft.com/office/drawing/2017/model3d" xmlns:o="urn:schemas-microsoft-com:office:office" xmlns:r="http://schemas.openxmlformats.org/officeDocument/2006/relationships" xmlns:m="http://schemas.openxmlformats.org/officeDocument/2006/math" xmlns:v="urn:schemas-microsoft-com:vml" xmlns:wp14="http://schemas.microsoft.com/office/word/2010/wordprocessingDrawing" xmlns:wp="http://schemas.openxmlformats.org/drawingml/2006/wordprocessingDrawing" xmlns:w10="urn:schemas-microsoft-com:office:word" xmlns:w="http://schemas.openxmlformats.org/wordprocessingml/2006/main" xmlns:w14="http://schemas.microsoft.com/office/word/2010/wordml" xmlns:w15="http://schemas.microsoft.com/office/word/2012/wordml" xmlns:w16cex="http://schemas.microsoft.com/office/word/2018/wordml/cex" xmlns:w16cid="http://schemas.microsoft.com/office/word/2016/wordml/cid" xmlns:w16="http://schemas.microsoft.com/office/word/2018/wordml" xmlns:w16sdtdh="http://schemas.microsoft.com/office/word/2020/wordml/sdtdatahash" xmlns:w16se="http://schemas.microsoft.com/office/word/2015/wordml/symex" xmlns:wpg="http://schemas.microsoft.com/office/word/2010/wordprocessingGroup" xmlns:wpi="http://schemas.microsoft.com/office/word/2010/wordprocessingInk" xmlns:wne="http://schemas.microsoft.com/office/word/2006/wordml" xmlns:wps="http://schemas.microsoft.com/office/word/2010/wordprocessingShape" mc:Ignorable="w14 w15 w16se w16cid w16 w16cex w16sdtdh wp14">
   <w:p>
     <w:pPr>
       <w:rPr>
@@ -3232,7 +3258,7 @@
 </file>
 
 <file path=word/footnotes.xml><?xml version="1.0" encoding="utf-8"?>
-<w:footnotes xmlns:wpc="http://schemas.microsoft.com/office/word/2010/wordprocessingCanvas" xmlns:cx="http://schemas.microsoft.com/office/drawing/2014/chartex" xmlns:cx1="http://schemas.microsoft.com/office/drawing/2015/9/8/chartex" xmlns:mc="http://schemas.openxmlformats.org/markup-compatibility/2006" xmlns:o="urn:schemas-microsoft-com:office:office" xmlns:r="http://schemas.openxmlformats.org/officeDocument/2006/relationships" xmlns:m="http://schemas.openxmlformats.org/officeDocument/2006/math" xmlns:v="urn:schemas-microsoft-com:vml" xmlns:wp14="http://schemas.microsoft.com/office/word/2010/wordprocessingDrawing" xmlns:wp="http://schemas.openxmlformats.org/drawingml/2006/wordprocessingDrawing" xmlns:w10="urn:schemas-microsoft-com:office:word" xmlns:w="http://schemas.openxmlformats.org/wordprocessingml/2006/main" xmlns:w14="http://schemas.microsoft.com/office/word/2010/wordml" xmlns:w15="http://schemas.microsoft.com/office/word/2012/wordml" xmlns:w16se="http://schemas.microsoft.com/office/word/2015/wordml/symex" xmlns:wpg="http://schemas.microsoft.com/office/word/2010/wordprocessingGroup" xmlns:wpi="http://schemas.microsoft.com/office/word/2010/wordprocessingInk" xmlns:wne="http://schemas.microsoft.com/office/word/2006/wordml" xmlns:wps="http://schemas.microsoft.com/office/word/2010/wordprocessingShape" mc:Ignorable="w14 w15 w16se wp14">
+<w:footnotes xmlns:wpc="http://schemas.microsoft.com/office/word/2010/wordprocessingCanvas" xmlns:cx="http://schemas.microsoft.com/office/drawing/2014/chartex" xmlns:cx1="http://schemas.microsoft.com/office/drawing/2015/9/8/chartex" xmlns:cx2="http://schemas.microsoft.com/office/drawing/2015/10/21/chartex" xmlns:cx3="http://schemas.microsoft.com/office/drawing/2016/5/9/chartex" xmlns:cx4="http://schemas.microsoft.com/office/drawing/2016/5/10/chartex" xmlns:cx5="http://schemas.microsoft.com/office/drawing/2016/5/11/chartex" xmlns:cx6="http://schemas.microsoft.com/office/drawing/2016/5/12/chartex" xmlns:cx7="http://schemas.microsoft.com/office/drawing/2016/5/13/chartex" xmlns:cx8="http://schemas.microsoft.com/office/drawing/2016/5/14/chartex" xmlns:mc="http://schemas.openxmlformats.org/markup-compatibility/2006" xmlns:aink="http://schemas.microsoft.com/office/drawing/2016/ink" xmlns:am3d="http://schemas.microsoft.com/office/drawing/2017/model3d" xmlns:o="urn:schemas-microsoft-com:office:office" xmlns:r="http://schemas.openxmlformats.org/officeDocument/2006/relationships" xmlns:m="http://schemas.openxmlformats.org/officeDocument/2006/math" xmlns:v="urn:schemas-microsoft-com:vml" xmlns:wp14="http://schemas.microsoft.com/office/word/2010/wordprocessingDrawing" xmlns:wp="http://schemas.openxmlformats.org/drawingml/2006/wordprocessingDrawing" xmlns:w10="urn:schemas-microsoft-com:office:word" xmlns:w="http://schemas.openxmlformats.org/wordprocessingml/2006/main" xmlns:w14="http://schemas.microsoft.com/office/word/2010/wordml" xmlns:w15="http://schemas.microsoft.com/office/word/2012/wordml" xmlns:w16cex="http://schemas.microsoft.com/office/word/2018/wordml/cex" xmlns:w16cid="http://schemas.microsoft.com/office/word/2016/wordml/cid" xmlns:w16="http://schemas.microsoft.com/office/word/2018/wordml" xmlns:w16sdtdh="http://schemas.microsoft.com/office/word/2020/wordml/sdtdatahash" xmlns:w16se="http://schemas.microsoft.com/office/word/2015/wordml/symex" xmlns:wpg="http://schemas.microsoft.com/office/word/2010/wordprocessingGroup" xmlns:wpi="http://schemas.microsoft.com/office/word/2010/wordprocessingInk" xmlns:wne="http://schemas.microsoft.com/office/word/2006/wordml" xmlns:wps="http://schemas.microsoft.com/office/word/2010/wordprocessingShape" mc:Ignorable="w14 w15 w16se w16cid w16 w16cex w16sdtdh wp14">
   <w:footnote w:type="separator" w:id="-1">
     <w:p>
       <w:r>
@@ -3251,7 +3277,7 @@
 </file>
 
 <file path=word/numbering.xml><?xml version="1.0" encoding="utf-8"?>
-<w:numbering xmlns:wpc="http://schemas.microsoft.com/office/word/2010/wordprocessingCanvas" xmlns:cx="http://schemas.microsoft.com/office/drawing/2014/chartex" xmlns:cx1="http://schemas.microsoft.com/office/drawing/2015/9/8/chartex" xmlns:mc="http://schemas.openxmlformats.org/markup-compatibility/2006" xmlns:o="urn:schemas-microsoft-com:office:office" xmlns:r="http://schemas.openxmlformats.org/officeDocument/2006/relationships" xmlns:m="http://schemas.openxmlformats.org/officeDocument/2006/math" xmlns:v="urn:schemas-microsoft-com:vml" xmlns:wp14="http://schemas.microsoft.com/office/word/2010/wordprocessingDrawing" xmlns:wp="http://schemas.openxmlformats.org/drawingml/2006/wordprocessingDrawing" xmlns:w10="urn:schemas-microsoft-com:office:word" xmlns:w="http://schemas.openxmlformats.org/wordprocessingml/2006/main" xmlns:w14="http://schemas.microsoft.com/office/word/2010/wordml" xmlns:w15="http://schemas.microsoft.com/office/word/2012/wordml" xmlns:w16se="http://schemas.microsoft.com/office/word/2015/wordml/symex" xmlns:wpg="http://schemas.microsoft.com/office/word/2010/wordprocessingGroup" xmlns:wpi="http://schemas.microsoft.com/office/word/2010/wordprocessingInk" xmlns:wne="http://schemas.microsoft.com/office/word/2006/wordml" xmlns:wps="http://schemas.microsoft.com/office/word/2010/wordprocessingShape" mc:Ignorable="w14 w15 w16se wp14">
+<w:numbering xmlns:wpc="http://schemas.microsoft.com/office/word/2010/wordprocessingCanvas" xmlns:cx="http://schemas.microsoft.com/office/drawing/2014/chartex" xmlns:cx1="http://schemas.microsoft.com/office/drawing/2015/9/8/chartex" xmlns:cx2="http://schemas.microsoft.com/office/drawing/2015/10/21/chartex" xmlns:cx3="http://schemas.microsoft.com/office/drawing/2016/5/9/chartex" xmlns:cx4="http://schemas.microsoft.com/office/drawing/2016/5/10/chartex" xmlns:cx5="http://schemas.microsoft.com/office/drawing/2016/5/11/chartex" xmlns:cx6="http://schemas.microsoft.com/office/drawing/2016/5/12/chartex" xmlns:cx7="http://schemas.microsoft.com/office/drawing/2016/5/13/chartex" xmlns:cx8="http://schemas.microsoft.com/office/drawing/2016/5/14/chartex" xmlns:mc="http://schemas.openxmlformats.org/markup-compatibility/2006" xmlns:aink="http://schemas.microsoft.com/office/drawing/2016/ink" xmlns:am3d="http://schemas.microsoft.com/office/drawing/2017/model3d" xmlns:o="urn:schemas-microsoft-com:office:office" xmlns:r="http://schemas.openxmlformats.org/officeDocument/2006/relationships" xmlns:m="http://schemas.openxmlformats.org/officeDocument/2006/math" xmlns:v="urn:schemas-microsoft-com:vml" xmlns:wp14="http://schemas.microsoft.com/office/word/2010/wordprocessingDrawing" xmlns:wp="http://schemas.openxmlformats.org/drawingml/2006/wordprocessingDrawing" xmlns:w10="urn:schemas-microsoft-com:office:word" xmlns:w="http://schemas.openxmlformats.org/wordprocessingml/2006/main" xmlns:w14="http://schemas.microsoft.com/office/word/2010/wordml" xmlns:w15="http://schemas.microsoft.com/office/word/2012/wordml" xmlns:w16cex="http://schemas.microsoft.com/office/word/2018/wordml/cex" xmlns:w16cid="http://schemas.microsoft.com/office/word/2016/wordml/cid" xmlns:w16="http://schemas.microsoft.com/office/word/2018/wordml" xmlns:w16sdtdh="http://schemas.microsoft.com/office/word/2020/wordml/sdtdatahash" xmlns:w16se="http://schemas.microsoft.com/office/word/2015/wordml/symex" xmlns:wpg="http://schemas.microsoft.com/office/word/2010/wordprocessingGroup" xmlns:wpi="http://schemas.microsoft.com/office/word/2010/wordprocessingInk" xmlns:wne="http://schemas.microsoft.com/office/word/2006/wordml" xmlns:wps="http://schemas.microsoft.com/office/word/2010/wordprocessingShape" mc:Ignorable="w14 w15 w16se w16cid w16 w16cex w16sdtdh wp14">
   <w:abstractNum w:abstractNumId="0" w15:restartNumberingAfterBreak="0">
     <w:nsid w:val="01890EF8"/>
     <w:multiLevelType w:val="hybridMultilevel"/>
@@ -6724,7 +6750,7 @@
 </file>
 
 <file path=word/styles.xml><?xml version="1.0" encoding="utf-8"?>
-<w:styles xmlns:mc="http://schemas.openxmlformats.org/markup-compatibility/2006" xmlns:r="http://schemas.openxmlformats.org/officeDocument/2006/relationships" xmlns:w="http://schemas.openxmlformats.org/wordprocessingml/2006/main" xmlns:w14="http://schemas.microsoft.com/office/word/2010/wordml" xmlns:w15="http://schemas.microsoft.com/office/word/2012/wordml" xmlns:w16se="http://schemas.microsoft.com/office/word/2015/wordml/symex" mc:Ignorable="w14 w15 w16se">
+<w:styles xmlns:mc="http://schemas.openxmlformats.org/markup-compatibility/2006" xmlns:r="http://schemas.openxmlformats.org/officeDocument/2006/relationships" xmlns:w="http://schemas.openxmlformats.org/wordprocessingml/2006/main" xmlns:w14="http://schemas.microsoft.com/office/word/2010/wordml" xmlns:w15="http://schemas.microsoft.com/office/word/2012/wordml" xmlns:w16cex="http://schemas.microsoft.com/office/word/2018/wordml/cex" xmlns:w16cid="http://schemas.microsoft.com/office/word/2016/wordml/cid" xmlns:w16="http://schemas.microsoft.com/office/word/2018/wordml" xmlns:w16sdtdh="http://schemas.microsoft.com/office/word/2020/wordml/sdtdatahash" xmlns:w16se="http://schemas.microsoft.com/office/word/2015/wordml/symex" mc:Ignorable="w14 w15 w16se w16cid w16 w16cex w16sdtdh">
   <w:docDefaults>
     <w:rPrDefault>
       <w:rPr>
@@ -6734,7 +6760,7 @@
     </w:rPrDefault>
     <w:pPrDefault/>
   </w:docDefaults>
-  <w:latentStyles w:defLockedState="0" w:defUIPriority="0" w:defSemiHidden="0" w:defUnhideWhenUsed="0" w:defQFormat="0" w:count="371">
+  <w:latentStyles w:defLockedState="0" w:defUIPriority="0" w:defSemiHidden="0" w:defUnhideWhenUsed="0" w:defQFormat="0" w:count="376">
     <w:lsdException w:name="Normal" w:qFormat="1"/>
     <w:lsdException w:name="heading 1" w:qFormat="1"/>
     <w:lsdException w:name="heading 2" w:qFormat="1"/>
@@ -6834,7 +6860,6 @@
     <w:lsdException w:name="HTML Sample" w:semiHidden="1" w:unhideWhenUsed="1"/>
     <w:lsdException w:name="HTML Typewriter" w:semiHidden="1" w:unhideWhenUsed="1"/>
     <w:lsdException w:name="HTML Variable" w:semiHidden="1" w:unhideWhenUsed="1"/>
-    <w:lsdException w:name="Normal Table" w:semiHidden="1" w:unhideWhenUsed="1"/>
     <w:lsdException w:name="annotation subject" w:semiHidden="1" w:unhideWhenUsed="1"/>
     <w:lsdException w:name="No List" w:semiHidden="1" w:uiPriority="99" w:unhideWhenUsed="1"/>
     <w:lsdException w:name="Outline List 1" w:semiHidden="1" w:unhideWhenUsed="1"/>
@@ -6877,11 +6902,8 @@
     <w:lsdException w:name="Table Contemporary" w:semiHidden="1" w:unhideWhenUsed="1"/>
     <w:lsdException w:name="Table Elegant" w:semiHidden="1" w:unhideWhenUsed="1"/>
     <w:lsdException w:name="Table Professional" w:semiHidden="1" w:unhideWhenUsed="1"/>
-    <w:lsdException w:name="Table Subtle 1" w:semiHidden="1" w:unhideWhenUsed="1"/>
     <w:lsdException w:name="Table Subtle 2" w:semiHidden="1" w:unhideWhenUsed="1"/>
     <w:lsdException w:name="Table Web 1" w:semiHidden="1" w:unhideWhenUsed="1"/>
-    <w:lsdException w:name="Table Web 2" w:semiHidden="1" w:unhideWhenUsed="1"/>
-    <w:lsdException w:name="Table Web 3" w:semiHidden="1" w:unhideWhenUsed="1"/>
     <w:lsdException w:name="Balloon Text" w:semiHidden="1" w:unhideWhenUsed="1"/>
     <w:lsdException w:name="Table Theme" w:semiHidden="1" w:unhideWhenUsed="1"/>
     <w:lsdException w:name="Placeholder Text" w:semiHidden="1" w:uiPriority="99"/>
@@ -7099,6 +7121,11 @@
     <w:lsdException w:name="List Table 5 Dark Accent 6" w:uiPriority="50"/>
     <w:lsdException w:name="List Table 6 Colorful Accent 6" w:uiPriority="51"/>
     <w:lsdException w:name="List Table 7 Colorful Accent 6" w:uiPriority="52"/>
+    <w:lsdException w:name="Mention" w:semiHidden="1" w:uiPriority="99" w:unhideWhenUsed="1"/>
+    <w:lsdException w:name="Smart Hyperlink" w:semiHidden="1" w:uiPriority="99" w:unhideWhenUsed="1"/>
+    <w:lsdException w:name="Hashtag" w:semiHidden="1" w:uiPriority="99" w:unhideWhenUsed="1"/>
+    <w:lsdException w:name="Unresolved Mention" w:semiHidden="1" w:uiPriority="99" w:unhideWhenUsed="1"/>
+    <w:lsdException w:name="Smart Link" w:semiHidden="1" w:uiPriority="99" w:unhideWhenUsed="1"/>
   </w:latentStyles>
   <w:style w:type="paragraph" w:default="1" w:styleId="Normal">
     <w:name w:val="Normal"/>

</xml_diff>

<commit_message>
25464 - Update Help url
git-tfs-id: [https://tfs.omnicloud.local/tfs/cco%20program/]$/eCoaching_V2;C52068
</commit_message>
<xml_diff>
--- a/Design/DD/Web/CCO_eCoaching_Log_Common_DD.docx
+++ b/Design/DD/Web/CCO_eCoaching_Log_Common_DD.docx
@@ -118,13 +118,23 @@
         </w:rPr>
         <w:t xml:space="preserve">CCO </w:t>
       </w:r>
+      <w:proofErr w:type="spellStart"/>
       <w:r>
         <w:rPr>
           <w:rFonts w:ascii="Arial" w:hAnsi="Arial" w:cs="Arial"/>
           <w:sz w:val="32"/>
           <w:szCs w:val="32"/>
         </w:rPr>
-        <w:t xml:space="preserve">eCoaching </w:t>
+        <w:t>eCoaching</w:t>
+      </w:r>
+      <w:proofErr w:type="spellEnd"/>
+      <w:r>
+        <w:rPr>
+          <w:rFonts w:ascii="Arial" w:hAnsi="Arial" w:cs="Arial"/>
+          <w:sz w:val="32"/>
+          <w:szCs w:val="32"/>
+        </w:rPr>
+        <w:t xml:space="preserve"> </w:t>
       </w:r>
       <w:r>
         <w:rPr>
@@ -279,7 +289,7 @@
           </mc:Choice>
           <mc:Fallback>
             <w:pict>
-              <v:line w14:anchorId="72BED0AB" id="Line 12" o:spid="_x0000_s1026" style="position:absolute;z-index:251657728;visibility:visible;mso-wrap-style:square;mso-width-percent:0;mso-height-percent:0;mso-wrap-distance-left:9pt;mso-wrap-distance-top:0;mso-wrap-distance-right:9pt;mso-wrap-distance-bottom:0;mso-position-horizontal:absolute;mso-position-horizontal-relative:text;mso-position-vertical:absolute;mso-position-vertical-relative:text;mso-width-percent:0;mso-height-percent:0;mso-width-relative:page;mso-height-relative:page" from="367.2pt,33.3pt" to="439.25pt,33.35pt" o:gfxdata="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" o:allowincell="f">
+              <v:line w14:anchorId="697F6F76" id="Line 12" o:spid="_x0000_s1026" style="position:absolute;z-index:251657728;visibility:visible;mso-wrap-style:square;mso-width-percent:0;mso-height-percent:0;mso-wrap-distance-left:9pt;mso-wrap-distance-top:0;mso-wrap-distance-right:9pt;mso-wrap-distance-bottom:0;mso-position-horizontal:absolute;mso-position-horizontal-relative:text;mso-position-vertical:absolute;mso-position-vertical-relative:text;mso-width-percent:0;mso-height-percent:0;mso-width-relative:page;mso-height-relative:page" from="367.2pt,33.3pt" to="439.25pt,33.35pt" o:gfxdata="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" o:allowincell="f">
                 <v:stroke startarrowwidth="narrow" startarrowlength="short" endarrowwidth="narrow" endarrowlength="short"/>
               </v:line>
             </w:pict>
@@ -367,7 +377,7 @@
           </mc:Choice>
           <mc:Fallback>
             <w:pict>
-              <v:line w14:anchorId="7AF01D71" id="Line 10" o:spid="_x0000_s1026" style="position:absolute;z-index:251656704;visibility:visible;mso-wrap-style:square;mso-width-percent:0;mso-height-percent:0;mso-wrap-distance-left:9pt;mso-wrap-distance-top:0;mso-wrap-distance-right:9pt;mso-wrap-distance-bottom:0;mso-position-horizontal:absolute;mso-position-horizontal-relative:text;mso-position-vertical:absolute;mso-position-vertical-relative:text;mso-width-percent:0;mso-height-percent:0;mso-width-relative:page;mso-height-relative:page" from="1in,33.3pt" to="266.45pt,33.35pt" o:gfxdata="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" o:allowincell="f">
+              <v:line w14:anchorId="06AC1A83" id="Line 10" o:spid="_x0000_s1026" style="position:absolute;z-index:251656704;visibility:visible;mso-wrap-style:square;mso-width-percent:0;mso-height-percent:0;mso-wrap-distance-left:9pt;mso-wrap-distance-top:0;mso-wrap-distance-right:9pt;mso-wrap-distance-bottom:0;mso-position-horizontal:absolute;mso-position-horizontal-relative:text;mso-position-vertical:absolute;mso-position-vertical-relative:text;mso-width-percent:0;mso-height-percent:0;mso-width-relative:page;mso-height-relative:page" from="1in,33.3pt" to="266.45pt,33.35pt" o:gfxdata="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" o:allowincell="f">
                 <v:stroke startarrowwidth="narrow" startarrowlength="short" endarrowwidth="narrow" endarrowlength="short"/>
               </v:line>
             </w:pict>
@@ -583,7 +593,7 @@
           </mc:Choice>
           <mc:Fallback>
             <w:pict>
-              <v:line w14:anchorId="528C35AC" id="Line 14" o:spid="_x0000_s1026" style="position:absolute;z-index:251658752;visibility:visible;mso-wrap-style:square;mso-width-percent:0;mso-height-percent:0;mso-wrap-distance-left:9pt;mso-wrap-distance-top:0;mso-wrap-distance-right:9pt;mso-wrap-distance-bottom:0;mso-position-horizontal:absolute;mso-position-horizontal-relative:text;mso-position-vertical:absolute;mso-position-vertical-relative:text;mso-width-percent:0;mso-height-percent:0;mso-width-relative:page;mso-height-relative:page" from="76.05pt,2pt" to="270.45pt,2pt" o:gfxdata="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" o:allowincell="f">
+              <v:line w14:anchorId="0F6C132E" id="Line 14" o:spid="_x0000_s1026" style="position:absolute;z-index:251658752;visibility:visible;mso-wrap-style:square;mso-width-percent:0;mso-height-percent:0;mso-wrap-distance-left:9pt;mso-wrap-distance-top:0;mso-wrap-distance-right:9pt;mso-wrap-distance-bottom:0;mso-position-horizontal:absolute;mso-position-horizontal-relative:text;mso-position-vertical:absolute;mso-position-vertical-relative:text;mso-width-percent:0;mso-height-percent:0;mso-width-relative:page;mso-height-relative:page" from="76.05pt,2pt" to="270.45pt,2pt" o:gfxdata="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" o:allowincell="f">
                 <v:stroke startarrowwidth="narrow" startarrowlength="short" endarrowwidth="narrow" endarrowlength="short"/>
               </v:line>
             </w:pict>
@@ -813,7 +823,23 @@
                 <w:color w:val="000000"/>
                 <w:sz w:val="20"/>
               </w:rPr>
-              <w:t>Include a link to eCL share point site</w:t>
+              <w:t xml:space="preserve">Include a link to </w:t>
+            </w:r>
+            <w:proofErr w:type="spellStart"/>
+            <w:r>
+              <w:rPr>
+                <w:color w:val="000000"/>
+                <w:sz w:val="20"/>
+              </w:rPr>
+              <w:t>eCL</w:t>
+            </w:r>
+            <w:proofErr w:type="spellEnd"/>
+            <w:r>
+              <w:rPr>
+                <w:color w:val="000000"/>
+                <w:sz w:val="20"/>
+              </w:rPr>
+              <w:t xml:space="preserve"> share point site</w:t>
             </w:r>
             <w:r>
               <w:rPr>
@@ -963,6 +989,22 @@
                 <w:sz w:val="20"/>
               </w:rPr>
             </w:pPr>
+            <w:ins w:id="0" w:author="Huang, Lili" w:date="2022-10-11T09:14:00Z">
+              <w:r>
+                <w:rPr>
+                  <w:sz w:val="20"/>
+                </w:rPr>
+                <w:t>10/11/20</w:t>
+              </w:r>
+            </w:ins>
+            <w:ins w:id="1" w:author="Huang, Lili" w:date="2022-10-11T09:15:00Z">
+              <w:r>
+                <w:rPr>
+                  <w:sz w:val="20"/>
+                </w:rPr>
+                <w:t>22</w:t>
+              </w:r>
+            </w:ins>
           </w:p>
         </w:tc>
         <w:tc>
@@ -985,6 +1027,15 @@
                 <w:sz w:val="20"/>
               </w:rPr>
             </w:pPr>
+            <w:ins w:id="2" w:author="Huang, Lili" w:date="2022-10-11T09:15:00Z">
+              <w:r>
+                <w:rPr>
+                  <w:color w:val="000000"/>
+                  <w:sz w:val="20"/>
+                </w:rPr>
+                <w:t>TFS 25464 – Update Help link</w:t>
+              </w:r>
+            </w:ins>
           </w:p>
         </w:tc>
         <w:tc>
@@ -1006,6 +1057,14 @@
                 <w:sz w:val="20"/>
               </w:rPr>
             </w:pPr>
+            <w:ins w:id="3" w:author="Huang, Lili" w:date="2022-10-11T09:15:00Z">
+              <w:r>
+                <w:rPr>
+                  <w:sz w:val="20"/>
+                </w:rPr>
+                <w:t>Lili Huang</w:t>
+              </w:r>
+            </w:ins>
           </w:p>
         </w:tc>
       </w:tr>
@@ -2308,7 +2367,7 @@
           <w:szCs w:val="24"/>
         </w:rPr>
       </w:pPr>
-      <w:bookmarkStart w:id="0" w:name="_Toc523829218"/>
+      <w:bookmarkStart w:id="4" w:name="_Toc523829218"/>
       <w:r>
         <w:rPr>
           <w:b/>
@@ -2318,7 +2377,7 @@
         <w:lastRenderedPageBreak/>
         <w:t>Description</w:t>
       </w:r>
-      <w:bookmarkEnd w:id="0"/>
+      <w:bookmarkEnd w:id="4"/>
       <w:r>
         <w:rPr>
           <w:b/>
@@ -2338,8 +2397,13 @@
       <w:r>
         <w:t xml:space="preserve">document covers the common code used by all </w:t>
       </w:r>
+      <w:proofErr w:type="spellStart"/>
       <w:r>
-        <w:t xml:space="preserve">eCoaching Log </w:t>
+        <w:t>eCoaching</w:t>
+      </w:r>
+      <w:proofErr w:type="spellEnd"/>
+      <w:r>
+        <w:t xml:space="preserve"> Log </w:t>
       </w:r>
       <w:r>
         <w:t>UI</w:t>
@@ -2351,7 +2415,15 @@
         <w:t>modules.</w:t>
       </w:r>
       <w:r>
-        <w:t xml:space="preserve"> eCoaching Log displays EST as time zone on all pages.</w:t>
+        <w:t xml:space="preserve"> </w:t>
+      </w:r>
+      <w:proofErr w:type="spellStart"/>
+      <w:r>
+        <w:t>eCoaching</w:t>
+      </w:r>
+      <w:proofErr w:type="spellEnd"/>
+      <w:r>
+        <w:t xml:space="preserve"> Log displays EST as time zone on all pages.</w:t>
       </w:r>
     </w:p>
     <w:p>
@@ -2378,7 +2450,7 @@
           <w:szCs w:val="24"/>
         </w:rPr>
       </w:pPr>
-      <w:bookmarkStart w:id="1" w:name="_Toc523829219"/>
+      <w:bookmarkStart w:id="5" w:name="_Toc523829219"/>
       <w:r>
         <w:rPr>
           <w:b/>
@@ -2387,7 +2459,7 @@
         </w:rPr>
         <w:t>Views</w:t>
       </w:r>
-      <w:bookmarkEnd w:id="1"/>
+      <w:bookmarkEnd w:id="5"/>
     </w:p>
     <w:p>
       <w:pPr>
@@ -2403,11 +2475,19 @@
         <w:adjustRightInd w:val="0"/>
         <w:outlineLvl w:val="1"/>
       </w:pPr>
-      <w:bookmarkStart w:id="2" w:name="_Toc523829220"/>
+      <w:bookmarkStart w:id="6" w:name="_Toc523829220"/>
       <w:r>
-        <w:t>Home page (Views\Share\Index.cshtm)</w:t>
+        <w:t>Home page (Views\Share\</w:t>
       </w:r>
-      <w:bookmarkEnd w:id="2"/>
+      <w:proofErr w:type="spellStart"/>
+      <w:r>
+        <w:t>Index.cshtm</w:t>
+      </w:r>
+      <w:proofErr w:type="spellEnd"/>
+      <w:r>
+        <w:t>)</w:t>
+      </w:r>
+      <w:bookmarkEnd w:id="6"/>
     </w:p>
     <w:p>
       <w:pPr>
@@ -2420,14 +2500,22 @@
         <w:adjustRightInd w:val="0"/>
         <w:outlineLvl w:val="1"/>
       </w:pPr>
-      <w:bookmarkStart w:id="3" w:name="_Toc523829221"/>
+      <w:bookmarkStart w:id="7" w:name="_Toc523829221"/>
       <w:r>
         <w:t>Layout page</w:t>
       </w:r>
       <w:r>
-        <w:t xml:space="preserve"> (Views\Share\_Layout.cshtml)</w:t>
+        <w:t xml:space="preserve"> (Views\Share\_</w:t>
       </w:r>
-      <w:bookmarkEnd w:id="3"/>
+      <w:proofErr w:type="spellStart"/>
+      <w:r>
+        <w:t>Layout.cshtml</w:t>
+      </w:r>
+      <w:proofErr w:type="spellEnd"/>
+      <w:r>
+        <w:t>)</w:t>
+      </w:r>
+      <w:bookmarkEnd w:id="7"/>
     </w:p>
     <w:p>
       <w:pPr>
@@ -2449,11 +2537,11 @@
         <w:adjustRightInd w:val="0"/>
         <w:outlineLvl w:val="1"/>
       </w:pPr>
-      <w:bookmarkStart w:id="4" w:name="_Toc523829222"/>
+      <w:bookmarkStart w:id="8" w:name="_Toc523829222"/>
       <w:r>
         <w:t>Screenshot</w:t>
       </w:r>
-      <w:bookmarkEnd w:id="4"/>
+      <w:bookmarkEnd w:id="8"/>
     </w:p>
     <w:p>
       <w:pPr>
@@ -2544,11 +2632,11 @@
         <w:adjustRightInd w:val="0"/>
         <w:outlineLvl w:val="1"/>
       </w:pPr>
-      <w:bookmarkStart w:id="5" w:name="_Toc523829223"/>
+      <w:bookmarkStart w:id="9" w:name="_Toc523829223"/>
       <w:r>
         <w:t>Links to other modules</w:t>
       </w:r>
-      <w:bookmarkEnd w:id="5"/>
+      <w:bookmarkEnd w:id="9"/>
     </w:p>
     <w:tbl>
       <w:tblPr>
@@ -2587,7 +2675,14 @@
             </w:r>
             <w:r>
               <w:tab/>
-              <w:t>Link Name</w:t>
+            </w:r>
+            <w:proofErr w:type="spellStart"/>
+            <w:r>
+              <w:t>Link</w:t>
+            </w:r>
+            <w:proofErr w:type="spellEnd"/>
+            <w:r>
+              <w:t xml:space="preserve"> Name</w:t>
             </w:r>
           </w:p>
         </w:tc>
@@ -2634,12 +2729,19 @@
             <w:r>
               <w:t>Views\</w:t>
             </w:r>
+            <w:proofErr w:type="spellStart"/>
             <w:r>
               <w:t>NewSubmission</w:t>
             </w:r>
+            <w:proofErr w:type="spellEnd"/>
             <w:r>
-              <w:t>\Index.cshtml</w:t>
+              <w:t>\</w:t>
             </w:r>
+            <w:proofErr w:type="spellStart"/>
+            <w:r>
+              <w:t>Index.cshtml</w:t>
+            </w:r>
+            <w:proofErr w:type="spellEnd"/>
           </w:p>
         </w:tc>
       </w:tr>
@@ -2666,8 +2768,21 @@
           </w:tcPr>
           <w:p>
             <w:r>
-              <w:t>Views\MyDashboard\Index.cshtml</w:t>
+              <w:t>Views\</w:t>
             </w:r>
+            <w:proofErr w:type="spellStart"/>
+            <w:r>
+              <w:t>MyDashboard</w:t>
+            </w:r>
+            <w:proofErr w:type="spellEnd"/>
+            <w:r>
+              <w:t>\</w:t>
+            </w:r>
+            <w:proofErr w:type="spellStart"/>
+            <w:r>
+              <w:t>Index.cshtml</w:t>
+            </w:r>
+            <w:proofErr w:type="spellEnd"/>
           </w:p>
         </w:tc>
       </w:tr>
@@ -2694,8 +2809,21 @@
           </w:tcPr>
           <w:p>
             <w:r>
-              <w:t>Views\HistoricalDashboard\Index.cshtml</w:t>
+              <w:t>Views\</w:t>
             </w:r>
+            <w:proofErr w:type="spellStart"/>
+            <w:r>
+              <w:t>HistoricalDashboard</w:t>
+            </w:r>
+            <w:proofErr w:type="spellEnd"/>
+            <w:r>
+              <w:t>\</w:t>
+            </w:r>
+            <w:proofErr w:type="spellStart"/>
+            <w:r>
+              <w:t>Index.cshtml</w:t>
+            </w:r>
+            <w:proofErr w:type="spellEnd"/>
           </w:p>
         </w:tc>
       </w:tr>
@@ -2727,7 +2855,15 @@
           </w:p>
           <w:p>
             <w:r>
-              <w:t>Report an eCL System Issue …</w:t>
+              <w:t xml:space="preserve">Report an </w:t>
+            </w:r>
+            <w:proofErr w:type="spellStart"/>
+            <w:r>
+              <w:t>eCL</w:t>
+            </w:r>
+            <w:proofErr w:type="spellEnd"/>
+            <w:r>
+              <w:t xml:space="preserve"> System Issue …</w:t>
             </w:r>
           </w:p>
         </w:tc>
@@ -2744,9 +2880,16 @@
                 <w:tab w:val="num" w:pos="2880"/>
               </w:tabs>
             </w:pPr>
-            <w:r>
-              <w:t>Report an eCL System Issue …</w:t>
-            </w:r>
+            <w:del w:id="10" w:author="Huang, Lili" w:date="2022-10-11T09:15:00Z">
+              <w:r>
+                <w:delText>Report an eCL System Issue …</w:delText>
+              </w:r>
+            </w:del>
+            <w:ins w:id="11" w:author="Huang, Lili" w:date="2022-10-11T09:15:00Z">
+              <w:r>
+                <w:t>Submit a Ticket</w:t>
+              </w:r>
+            </w:ins>
           </w:p>
         </w:tc>
         <w:tc>
@@ -2759,15 +2902,29 @@
             </w:r>
           </w:p>
           <w:p>
-            <w:r>
-              <w:rPr>
-                <w:rFonts w:ascii="Consolas" w:hAnsi="Consolas" w:cs="Consolas"/>
-                <w:color w:val="A31515"/>
-                <w:sz w:val="19"/>
-                <w:szCs w:val="19"/>
-              </w:rPr>
-              <w:t>https://maximus365.sharepoint.com/sites/CCO/Resources/eCoaching/QSS/SitePages/Issue%20Tracker.aspx</w:t>
-            </w:r>
+            <w:ins w:id="12" w:author="Huang, Lili" w:date="2022-10-11T09:16:00Z">
+              <w:r>
+                <w:rPr>
+                  <w:rFonts w:ascii="Consolas" w:hAnsi="Consolas" w:cs="Consolas"/>
+                  <w:color w:val="008000"/>
+                  <w:sz w:val="19"/>
+                  <w:szCs w:val="19"/>
+                  <w:highlight w:val="white"/>
+                </w:rPr>
+                <w:t>https://itservicedesk.maximus.com/CherwellPortal/IT?_=43e741d7#0</w:t>
+              </w:r>
+            </w:ins>
+            <w:del w:id="13" w:author="Huang, Lili" w:date="2022-10-11T09:16:00Z">
+              <w:r>
+                <w:rPr>
+                  <w:rFonts w:ascii="Consolas" w:hAnsi="Consolas" w:cs="Consolas"/>
+                  <w:color w:val="A31515"/>
+                  <w:sz w:val="19"/>
+                  <w:szCs w:val="19"/>
+                </w:rPr>
+                <w:delText>https://maximus365.sharepoint.com/sites/CCO/Resources/eCoaching/QSS/SitePages/Issue%20Tracker.aspx</w:delText>
+              </w:r>
+            </w:del>
           </w:p>
         </w:tc>
       </w:tr>
@@ -2803,7 +2960,7 @@
           <w:szCs w:val="24"/>
         </w:rPr>
       </w:pPr>
-      <w:bookmarkStart w:id="6" w:name="_Toc523829224"/>
+      <w:bookmarkStart w:id="14" w:name="_Toc523829224"/>
       <w:r>
         <w:rPr>
           <w:b/>
@@ -2812,7 +2969,7 @@
         </w:rPr>
         <w:t>Controllers</w:t>
       </w:r>
-      <w:bookmarkEnd w:id="6"/>
+      <w:bookmarkEnd w:id="14"/>
     </w:p>
     <w:p>
       <w:pPr>
@@ -2845,7 +3002,7 @@
           <w:szCs w:val="24"/>
         </w:rPr>
       </w:pPr>
-      <w:bookmarkStart w:id="7" w:name="_Toc523829225"/>
+      <w:bookmarkStart w:id="15" w:name="_Toc523829225"/>
       <w:r>
         <w:rPr>
           <w:b/>
@@ -2854,7 +3011,7 @@
         </w:rPr>
         <w:t>Extensions</w:t>
       </w:r>
-      <w:bookmarkEnd w:id="7"/>
+      <w:bookmarkEnd w:id="15"/>
     </w:p>
     <w:p>
       <w:pPr>
@@ -2887,7 +3044,7 @@
           <w:szCs w:val="24"/>
         </w:rPr>
       </w:pPr>
-      <w:bookmarkStart w:id="8" w:name="_Toc523829226"/>
+      <w:bookmarkStart w:id="16" w:name="_Toc523829226"/>
       <w:r>
         <w:rPr>
           <w:b/>
@@ -2896,7 +3053,7 @@
         </w:rPr>
         <w:t>Filters</w:t>
       </w:r>
-      <w:bookmarkEnd w:id="8"/>
+      <w:bookmarkEnd w:id="16"/>
     </w:p>
     <w:p>
       <w:pPr>
@@ -2932,7 +3089,7 @@
           <w:szCs w:val="24"/>
         </w:rPr>
       </w:pPr>
-      <w:bookmarkStart w:id="9" w:name="_Toc523829227"/>
+      <w:bookmarkStart w:id="17" w:name="_Toc523829227"/>
       <w:r>
         <w:rPr>
           <w:b/>
@@ -2941,7 +3098,7 @@
         </w:rPr>
         <w:t>Utilities</w:t>
       </w:r>
-      <w:bookmarkEnd w:id="9"/>
+      <w:bookmarkEnd w:id="17"/>
     </w:p>
     <w:p>
       <w:pPr>
@@ -2972,7 +3129,7 @@
           <w:szCs w:val="24"/>
         </w:rPr>
       </w:pPr>
-      <w:bookmarkStart w:id="10" w:name="_Toc523829228"/>
+      <w:bookmarkStart w:id="18" w:name="_Toc523829228"/>
       <w:r>
         <w:rPr>
           <w:b/>
@@ -2981,7 +3138,7 @@
         </w:rPr>
         <w:t>Repository</w:t>
       </w:r>
-      <w:bookmarkEnd w:id="10"/>
+      <w:bookmarkEnd w:id="18"/>
     </w:p>
     <w:p>
       <w:pPr>
@@ -3014,7 +3171,7 @@
           <w:szCs w:val="24"/>
         </w:rPr>
       </w:pPr>
-      <w:bookmarkStart w:id="11" w:name="_Toc523829229"/>
+      <w:bookmarkStart w:id="19" w:name="_Toc523829229"/>
       <w:r>
         <w:rPr>
           <w:b/>
@@ -3023,7 +3180,7 @@
         </w:rPr>
         <w:t>Services</w:t>
       </w:r>
-      <w:bookmarkEnd w:id="11"/>
+      <w:bookmarkEnd w:id="19"/>
     </w:p>
     <w:sectPr>
       <w:footerReference w:type="default" r:id="rId11"/>
@@ -3111,6 +3268,7 @@
       </w:rPr>
       <w:t xml:space="preserve">     </w:t>
     </w:r>
+    <w:proofErr w:type="spellStart"/>
     <w:r>
       <w:rPr>
         <w:b/>
@@ -3132,6 +3290,7 @@
       </w:rPr>
       <w:t>_Common_DD</w:t>
     </w:r>
+    <w:proofErr w:type="spellEnd"/>
   </w:p>
   <w:p>
     <w:pPr>
@@ -6747,6 +6906,14 @@
   </w:num>
   <w:numIdMacAtCleanup w:val="2"/>
 </w:numbering>
+</file>
+
+<file path=word/people.xml><?xml version="1.0" encoding="utf-8"?>
+<w15:people xmlns:wpc="http://schemas.microsoft.com/office/word/2010/wordprocessingCanvas" xmlns:cx="http://schemas.microsoft.com/office/drawing/2014/chartex" xmlns:cx1="http://schemas.microsoft.com/office/drawing/2015/9/8/chartex" xmlns:cx2="http://schemas.microsoft.com/office/drawing/2015/10/21/chartex" xmlns:cx3="http://schemas.microsoft.com/office/drawing/2016/5/9/chartex" xmlns:cx4="http://schemas.microsoft.com/office/drawing/2016/5/10/chartex" xmlns:cx5="http://schemas.microsoft.com/office/drawing/2016/5/11/chartex" xmlns:cx6="http://schemas.microsoft.com/office/drawing/2016/5/12/chartex" xmlns:cx7="http://schemas.microsoft.com/office/drawing/2016/5/13/chartex" xmlns:cx8="http://schemas.microsoft.com/office/drawing/2016/5/14/chartex" xmlns:mc="http://schemas.openxmlformats.org/markup-compatibility/2006" xmlns:aink="http://schemas.microsoft.com/office/drawing/2016/ink" xmlns:am3d="http://schemas.microsoft.com/office/drawing/2017/model3d" xmlns:o="urn:schemas-microsoft-com:office:office" xmlns:r="http://schemas.openxmlformats.org/officeDocument/2006/relationships" xmlns:m="http://schemas.openxmlformats.org/officeDocument/2006/math" xmlns:v="urn:schemas-microsoft-com:vml" xmlns:wp14="http://schemas.microsoft.com/office/word/2010/wordprocessingDrawing" xmlns:wp="http://schemas.openxmlformats.org/drawingml/2006/wordprocessingDrawing" xmlns:w10="urn:schemas-microsoft-com:office:word" xmlns:w="http://schemas.openxmlformats.org/wordprocessingml/2006/main" xmlns:w14="http://schemas.microsoft.com/office/word/2010/wordml" xmlns:w15="http://schemas.microsoft.com/office/word/2012/wordml" xmlns:w16cex="http://schemas.microsoft.com/office/word/2018/wordml/cex" xmlns:w16cid="http://schemas.microsoft.com/office/word/2016/wordml/cid" xmlns:w16="http://schemas.microsoft.com/office/word/2018/wordml" xmlns:w16sdtdh="http://schemas.microsoft.com/office/word/2020/wordml/sdtdatahash" xmlns:w16se="http://schemas.microsoft.com/office/word/2015/wordml/symex" xmlns:wpg="http://schemas.microsoft.com/office/word/2010/wordprocessingGroup" xmlns:wpi="http://schemas.microsoft.com/office/word/2010/wordprocessingInk" xmlns:wne="http://schemas.microsoft.com/office/word/2006/wordml" xmlns:wps="http://schemas.microsoft.com/office/word/2010/wordprocessingShape" mc:Ignorable="w14 w15 w16se w16cid w16 w16cex w16sdtdh wp14">
+  <w15:person w15:author="Huang, Lili">
+    <w15:presenceInfo w15:providerId="AD" w15:userId="S::lilihuang@maximus.com::62084b72-7463-4b72-8e66-19edcbf4e565"/>
+  </w15:person>
+</w15:people>
 </file>
 
 <file path=word/styles.xml><?xml version="1.0" encoding="utf-8"?>
@@ -6860,6 +7027,7 @@
     <w:lsdException w:name="HTML Sample" w:semiHidden="1" w:unhideWhenUsed="1"/>
     <w:lsdException w:name="HTML Typewriter" w:semiHidden="1" w:unhideWhenUsed="1"/>
     <w:lsdException w:name="HTML Variable" w:semiHidden="1" w:unhideWhenUsed="1"/>
+    <w:lsdException w:name="Normal Table" w:semiHidden="1" w:unhideWhenUsed="1"/>
     <w:lsdException w:name="annotation subject" w:semiHidden="1" w:unhideWhenUsed="1"/>
     <w:lsdException w:name="No List" w:semiHidden="1" w:uiPriority="99" w:unhideWhenUsed="1"/>
     <w:lsdException w:name="Outline List 1" w:semiHidden="1" w:unhideWhenUsed="1"/>
@@ -6902,8 +7070,11 @@
     <w:lsdException w:name="Table Contemporary" w:semiHidden="1" w:unhideWhenUsed="1"/>
     <w:lsdException w:name="Table Elegant" w:semiHidden="1" w:unhideWhenUsed="1"/>
     <w:lsdException w:name="Table Professional" w:semiHidden="1" w:unhideWhenUsed="1"/>
+    <w:lsdException w:name="Table Subtle 1" w:semiHidden="1" w:unhideWhenUsed="1"/>
     <w:lsdException w:name="Table Subtle 2" w:semiHidden="1" w:unhideWhenUsed="1"/>
     <w:lsdException w:name="Table Web 1" w:semiHidden="1" w:unhideWhenUsed="1"/>
+    <w:lsdException w:name="Table Web 2" w:semiHidden="1" w:unhideWhenUsed="1"/>
+    <w:lsdException w:name="Table Web 3" w:semiHidden="1" w:unhideWhenUsed="1"/>
     <w:lsdException w:name="Balloon Text" w:semiHidden="1" w:unhideWhenUsed="1"/>
     <w:lsdException w:name="Table Theme" w:semiHidden="1" w:unhideWhenUsed="1"/>
     <w:lsdException w:name="Placeholder Text" w:semiHidden="1" w:uiPriority="99"/>

</xml_diff>

<commit_message>
25464 - Update Help link
git-tfs-id: [https://tfs.omnicloud.local/tfs/cco%20program/]$/eCoaching_V2;C52095
</commit_message>
<xml_diff>
--- a/Design/DD/Web/CCO_eCoaching_Log_Common_DD.docx
+++ b/Design/DD/Web/CCO_eCoaching_Log_Common_DD.docx
@@ -118,23 +118,13 @@
         </w:rPr>
         <w:t xml:space="preserve">CCO </w:t>
       </w:r>
-      <w:proofErr w:type="spellStart"/>
       <w:r>
         <w:rPr>
           <w:rFonts w:ascii="Arial" w:hAnsi="Arial" w:cs="Arial"/>
           <w:sz w:val="32"/>
           <w:szCs w:val="32"/>
         </w:rPr>
-        <w:t>eCoaching</w:t>
-      </w:r>
-      <w:proofErr w:type="spellEnd"/>
-      <w:r>
-        <w:rPr>
-          <w:rFonts w:ascii="Arial" w:hAnsi="Arial" w:cs="Arial"/>
-          <w:sz w:val="32"/>
-          <w:szCs w:val="32"/>
-        </w:rPr>
-        <w:t xml:space="preserve"> </w:t>
+        <w:t xml:space="preserve">eCoaching </w:t>
       </w:r>
       <w:r>
         <w:rPr>
@@ -289,7 +279,7 @@
           </mc:Choice>
           <mc:Fallback>
             <w:pict>
-              <v:line w14:anchorId="697F6F76" id="Line 12" o:spid="_x0000_s1026" style="position:absolute;z-index:251657728;visibility:visible;mso-wrap-style:square;mso-width-percent:0;mso-height-percent:0;mso-wrap-distance-left:9pt;mso-wrap-distance-top:0;mso-wrap-distance-right:9pt;mso-wrap-distance-bottom:0;mso-position-horizontal:absolute;mso-position-horizontal-relative:text;mso-position-vertical:absolute;mso-position-vertical-relative:text;mso-width-percent:0;mso-height-percent:0;mso-width-relative:page;mso-height-relative:page" from="367.2pt,33.3pt" to="439.25pt,33.35pt" o:gfxdata="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" o:allowincell="f">
+              <v:line w14:anchorId="368EA49D" id="Line 12" o:spid="_x0000_s1026" style="position:absolute;z-index:251657728;visibility:visible;mso-wrap-style:square;mso-width-percent:0;mso-height-percent:0;mso-wrap-distance-left:9pt;mso-wrap-distance-top:0;mso-wrap-distance-right:9pt;mso-wrap-distance-bottom:0;mso-position-horizontal:absolute;mso-position-horizontal-relative:text;mso-position-vertical:absolute;mso-position-vertical-relative:text;mso-width-percent:0;mso-height-percent:0;mso-width-relative:page;mso-height-relative:page" from="367.2pt,33.3pt" to="439.25pt,33.35pt" o:gfxdata="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" o:allowincell="f">
                 <v:stroke startarrowwidth="narrow" startarrowlength="short" endarrowwidth="narrow" endarrowlength="short"/>
               </v:line>
             </w:pict>
@@ -377,7 +367,7 @@
           </mc:Choice>
           <mc:Fallback>
             <w:pict>
-              <v:line w14:anchorId="06AC1A83" id="Line 10" o:spid="_x0000_s1026" style="position:absolute;z-index:251656704;visibility:visible;mso-wrap-style:square;mso-width-percent:0;mso-height-percent:0;mso-wrap-distance-left:9pt;mso-wrap-distance-top:0;mso-wrap-distance-right:9pt;mso-wrap-distance-bottom:0;mso-position-horizontal:absolute;mso-position-horizontal-relative:text;mso-position-vertical:absolute;mso-position-vertical-relative:text;mso-width-percent:0;mso-height-percent:0;mso-width-relative:page;mso-height-relative:page" from="1in,33.3pt" to="266.45pt,33.35pt" o:gfxdata="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" o:allowincell="f">
+              <v:line w14:anchorId="2CF661E6" id="Line 10" o:spid="_x0000_s1026" style="position:absolute;z-index:251656704;visibility:visible;mso-wrap-style:square;mso-width-percent:0;mso-height-percent:0;mso-wrap-distance-left:9pt;mso-wrap-distance-top:0;mso-wrap-distance-right:9pt;mso-wrap-distance-bottom:0;mso-position-horizontal:absolute;mso-position-horizontal-relative:text;mso-position-vertical:absolute;mso-position-vertical-relative:text;mso-width-percent:0;mso-height-percent:0;mso-width-relative:page;mso-height-relative:page" from="1in,33.3pt" to="266.45pt,33.35pt" o:gfxdata="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" o:allowincell="f">
                 <v:stroke startarrowwidth="narrow" startarrowlength="short" endarrowwidth="narrow" endarrowlength="short"/>
               </v:line>
             </w:pict>
@@ -593,7 +583,7 @@
           </mc:Choice>
           <mc:Fallback>
             <w:pict>
-              <v:line w14:anchorId="0F6C132E" id="Line 14" o:spid="_x0000_s1026" style="position:absolute;z-index:251658752;visibility:visible;mso-wrap-style:square;mso-width-percent:0;mso-height-percent:0;mso-wrap-distance-left:9pt;mso-wrap-distance-top:0;mso-wrap-distance-right:9pt;mso-wrap-distance-bottom:0;mso-position-horizontal:absolute;mso-position-horizontal-relative:text;mso-position-vertical:absolute;mso-position-vertical-relative:text;mso-width-percent:0;mso-height-percent:0;mso-width-relative:page;mso-height-relative:page" from="76.05pt,2pt" to="270.45pt,2pt" o:gfxdata="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" o:allowincell="f">
+              <v:line w14:anchorId="39EEAFB6" id="Line 14" o:spid="_x0000_s1026" style="position:absolute;z-index:251658752;visibility:visible;mso-wrap-style:square;mso-width-percent:0;mso-height-percent:0;mso-wrap-distance-left:9pt;mso-wrap-distance-top:0;mso-wrap-distance-right:9pt;mso-wrap-distance-bottom:0;mso-position-horizontal:absolute;mso-position-horizontal-relative:text;mso-position-vertical:absolute;mso-position-vertical-relative:text;mso-width-percent:0;mso-height-percent:0;mso-width-relative:page;mso-height-relative:page" from="76.05pt,2pt" to="270.45pt,2pt" o:gfxdata="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" o:allowincell="f">
                 <v:stroke startarrowwidth="narrow" startarrowlength="short" endarrowwidth="narrow" endarrowlength="short"/>
               </v:line>
             </w:pict>
@@ -823,23 +813,7 @@
                 <w:color w:val="000000"/>
                 <w:sz w:val="20"/>
               </w:rPr>
-              <w:t xml:space="preserve">Include a link to </w:t>
-            </w:r>
-            <w:proofErr w:type="spellStart"/>
-            <w:r>
-              <w:rPr>
-                <w:color w:val="000000"/>
-                <w:sz w:val="20"/>
-              </w:rPr>
-              <w:t>eCL</w:t>
-            </w:r>
-            <w:proofErr w:type="spellEnd"/>
-            <w:r>
-              <w:rPr>
-                <w:color w:val="000000"/>
-                <w:sz w:val="20"/>
-              </w:rPr>
-              <w:t xml:space="preserve"> share point site</w:t>
+              <w:t>Include a link to eCL share point site</w:t>
             </w:r>
             <w:r>
               <w:rPr>
@@ -2397,13 +2371,8 @@
       <w:r>
         <w:t xml:space="preserve">document covers the common code used by all </w:t>
       </w:r>
-      <w:proofErr w:type="spellStart"/>
       <w:r>
-        <w:t>eCoaching</w:t>
-      </w:r>
-      <w:proofErr w:type="spellEnd"/>
-      <w:r>
-        <w:t xml:space="preserve"> Log </w:t>
+        <w:t xml:space="preserve">eCoaching Log </w:t>
       </w:r>
       <w:r>
         <w:t>UI</w:t>
@@ -2415,15 +2384,7 @@
         <w:t>modules.</w:t>
       </w:r>
       <w:r>
-        <w:t xml:space="preserve"> </w:t>
-      </w:r>
-      <w:proofErr w:type="spellStart"/>
-      <w:r>
-        <w:t>eCoaching</w:t>
-      </w:r>
-      <w:proofErr w:type="spellEnd"/>
-      <w:r>
-        <w:t xml:space="preserve"> Log displays EST as time zone on all pages.</w:t>
+        <w:t xml:space="preserve"> eCoaching Log displays EST as time zone on all pages.</w:t>
       </w:r>
     </w:p>
     <w:p>
@@ -2477,15 +2438,7 @@
       </w:pPr>
       <w:bookmarkStart w:id="6" w:name="_Toc523829220"/>
       <w:r>
-        <w:t>Home page (Views\Share\</w:t>
-      </w:r>
-      <w:proofErr w:type="spellStart"/>
-      <w:r>
-        <w:t>Index.cshtm</w:t>
-      </w:r>
-      <w:proofErr w:type="spellEnd"/>
-      <w:r>
-        <w:t>)</w:t>
+        <w:t>Home page (Views\Share\Index.cshtm)</w:t>
       </w:r>
       <w:bookmarkEnd w:id="6"/>
     </w:p>
@@ -2505,15 +2458,7 @@
         <w:t>Layout page</w:t>
       </w:r>
       <w:r>
-        <w:t xml:space="preserve"> (Views\Share\_</w:t>
-      </w:r>
-      <w:proofErr w:type="spellStart"/>
-      <w:r>
-        <w:t>Layout.cshtml</w:t>
-      </w:r>
-      <w:proofErr w:type="spellEnd"/>
-      <w:r>
-        <w:t>)</w:t>
+        <w:t xml:space="preserve"> (Views\Share\_Layout.cshtml)</w:t>
       </w:r>
       <w:bookmarkEnd w:id="7"/>
     </w:p>
@@ -2675,14 +2620,7 @@
             </w:r>
             <w:r>
               <w:tab/>
-            </w:r>
-            <w:proofErr w:type="spellStart"/>
-            <w:r>
-              <w:t>Link</w:t>
-            </w:r>
-            <w:proofErr w:type="spellEnd"/>
-            <w:r>
-              <w:t xml:space="preserve"> Name</w:t>
+              <w:t>Link Name</w:t>
             </w:r>
           </w:p>
         </w:tc>
@@ -2729,19 +2667,12 @@
             <w:r>
               <w:t>Views\</w:t>
             </w:r>
-            <w:proofErr w:type="spellStart"/>
             <w:r>
               <w:t>NewSubmission</w:t>
             </w:r>
-            <w:proofErr w:type="spellEnd"/>
             <w:r>
-              <w:t>\</w:t>
+              <w:t>\Index.cshtml</w:t>
             </w:r>
-            <w:proofErr w:type="spellStart"/>
-            <w:r>
-              <w:t>Index.cshtml</w:t>
-            </w:r>
-            <w:proofErr w:type="spellEnd"/>
           </w:p>
         </w:tc>
       </w:tr>
@@ -2768,21 +2699,8 @@
           </w:tcPr>
           <w:p>
             <w:r>
-              <w:t>Views\</w:t>
+              <w:t>Views\MyDashboard\Index.cshtml</w:t>
             </w:r>
-            <w:proofErr w:type="spellStart"/>
-            <w:r>
-              <w:t>MyDashboard</w:t>
-            </w:r>
-            <w:proofErr w:type="spellEnd"/>
-            <w:r>
-              <w:t>\</w:t>
-            </w:r>
-            <w:proofErr w:type="spellStart"/>
-            <w:r>
-              <w:t>Index.cshtml</w:t>
-            </w:r>
-            <w:proofErr w:type="spellEnd"/>
           </w:p>
         </w:tc>
       </w:tr>
@@ -2809,21 +2727,8 @@
           </w:tcPr>
           <w:p>
             <w:r>
-              <w:t>Views\</w:t>
+              <w:t>Views\HistoricalDashboard\Index.cshtml</w:t>
             </w:r>
-            <w:proofErr w:type="spellStart"/>
-            <w:r>
-              <w:t>HistoricalDashboard</w:t>
-            </w:r>
-            <w:proofErr w:type="spellEnd"/>
-            <w:r>
-              <w:t>\</w:t>
-            </w:r>
-            <w:proofErr w:type="spellStart"/>
-            <w:r>
-              <w:t>Index.cshtml</w:t>
-            </w:r>
-            <w:proofErr w:type="spellEnd"/>
           </w:p>
         </w:tc>
       </w:tr>
@@ -2854,17 +2759,16 @@
             </w:r>
           </w:p>
           <w:p>
-            <w:r>
-              <w:t xml:space="preserve">Report an </w:t>
-            </w:r>
-            <w:proofErr w:type="spellStart"/>
-            <w:r>
-              <w:t>eCL</w:t>
-            </w:r>
-            <w:proofErr w:type="spellEnd"/>
-            <w:r>
-              <w:t xml:space="preserve"> System Issue …</w:t>
-            </w:r>
+            <w:del w:id="10" w:author="Huang, Lili" w:date="2022-10-13T08:34:00Z">
+              <w:r>
+                <w:delText>Report an eCL System Issue …</w:delText>
+              </w:r>
+            </w:del>
+            <w:ins w:id="11" w:author="Huang, Lili" w:date="2022-10-13T08:34:00Z">
+              <w:r>
+                <w:t>Submit a Ticket</w:t>
+              </w:r>
+            </w:ins>
           </w:p>
         </w:tc>
       </w:tr>
@@ -2880,12 +2784,12 @@
                 <w:tab w:val="num" w:pos="2880"/>
               </w:tabs>
             </w:pPr>
-            <w:del w:id="10" w:author="Huang, Lili" w:date="2022-10-11T09:15:00Z">
+            <w:del w:id="12" w:author="Huang, Lili" w:date="2022-10-11T09:15:00Z">
               <w:r>
                 <w:delText>Report an eCL System Issue …</w:delText>
               </w:r>
             </w:del>
-            <w:ins w:id="11" w:author="Huang, Lili" w:date="2022-10-11T09:15:00Z">
+            <w:ins w:id="13" w:author="Huang, Lili" w:date="2022-10-11T09:15:00Z">
               <w:r>
                 <w:t>Submit a Ticket</w:t>
               </w:r>
@@ -2902,7 +2806,7 @@
             </w:r>
           </w:p>
           <w:p>
-            <w:ins w:id="12" w:author="Huang, Lili" w:date="2022-10-11T09:16:00Z">
+            <w:ins w:id="14" w:author="Huang, Lili" w:date="2022-10-11T09:16:00Z">
               <w:r>
                 <w:rPr>
                   <w:rFonts w:ascii="Consolas" w:hAnsi="Consolas" w:cs="Consolas"/>
@@ -2914,7 +2818,7 @@
                 <w:t>https://itservicedesk.maximus.com/CherwellPortal/IT?_=43e741d7#0</w:t>
               </w:r>
             </w:ins>
-            <w:del w:id="13" w:author="Huang, Lili" w:date="2022-10-11T09:16:00Z">
+            <w:del w:id="15" w:author="Huang, Lili" w:date="2022-10-11T09:16:00Z">
               <w:r>
                 <w:rPr>
                   <w:rFonts w:ascii="Consolas" w:hAnsi="Consolas" w:cs="Consolas"/>
@@ -2960,7 +2864,7 @@
           <w:szCs w:val="24"/>
         </w:rPr>
       </w:pPr>
-      <w:bookmarkStart w:id="14" w:name="_Toc523829224"/>
+      <w:bookmarkStart w:id="16" w:name="_Toc523829224"/>
       <w:r>
         <w:rPr>
           <w:b/>
@@ -2969,7 +2873,7 @@
         </w:rPr>
         <w:t>Controllers</w:t>
       </w:r>
-      <w:bookmarkEnd w:id="14"/>
+      <w:bookmarkEnd w:id="16"/>
     </w:p>
     <w:p>
       <w:pPr>
@@ -3002,7 +2906,7 @@
           <w:szCs w:val="24"/>
         </w:rPr>
       </w:pPr>
-      <w:bookmarkStart w:id="15" w:name="_Toc523829225"/>
+      <w:bookmarkStart w:id="17" w:name="_Toc523829225"/>
       <w:r>
         <w:rPr>
           <w:b/>
@@ -3011,7 +2915,7 @@
         </w:rPr>
         <w:t>Extensions</w:t>
       </w:r>
-      <w:bookmarkEnd w:id="15"/>
+      <w:bookmarkEnd w:id="17"/>
     </w:p>
     <w:p>
       <w:pPr>
@@ -3044,7 +2948,7 @@
           <w:szCs w:val="24"/>
         </w:rPr>
       </w:pPr>
-      <w:bookmarkStart w:id="16" w:name="_Toc523829226"/>
+      <w:bookmarkStart w:id="18" w:name="_Toc523829226"/>
       <w:r>
         <w:rPr>
           <w:b/>
@@ -3053,7 +2957,7 @@
         </w:rPr>
         <w:t>Filters</w:t>
       </w:r>
-      <w:bookmarkEnd w:id="16"/>
+      <w:bookmarkEnd w:id="18"/>
     </w:p>
     <w:p>
       <w:pPr>
@@ -3089,7 +2993,7 @@
           <w:szCs w:val="24"/>
         </w:rPr>
       </w:pPr>
-      <w:bookmarkStart w:id="17" w:name="_Toc523829227"/>
+      <w:bookmarkStart w:id="19" w:name="_Toc523829227"/>
       <w:r>
         <w:rPr>
           <w:b/>
@@ -3098,7 +3002,7 @@
         </w:rPr>
         <w:t>Utilities</w:t>
       </w:r>
-      <w:bookmarkEnd w:id="17"/>
+      <w:bookmarkEnd w:id="19"/>
     </w:p>
     <w:p>
       <w:pPr>
@@ -3129,7 +3033,7 @@
           <w:szCs w:val="24"/>
         </w:rPr>
       </w:pPr>
-      <w:bookmarkStart w:id="18" w:name="_Toc523829228"/>
+      <w:bookmarkStart w:id="20" w:name="_Toc523829228"/>
       <w:r>
         <w:rPr>
           <w:b/>
@@ -3138,7 +3042,7 @@
         </w:rPr>
         <w:t>Repository</w:t>
       </w:r>
-      <w:bookmarkEnd w:id="18"/>
+      <w:bookmarkEnd w:id="20"/>
     </w:p>
     <w:p>
       <w:pPr>
@@ -3171,7 +3075,7 @@
           <w:szCs w:val="24"/>
         </w:rPr>
       </w:pPr>
-      <w:bookmarkStart w:id="19" w:name="_Toc523829229"/>
+      <w:bookmarkStart w:id="21" w:name="_Toc523829229"/>
       <w:r>
         <w:rPr>
           <w:b/>
@@ -3180,7 +3084,7 @@
         </w:rPr>
         <w:t>Services</w:t>
       </w:r>
-      <w:bookmarkEnd w:id="19"/>
+      <w:bookmarkEnd w:id="21"/>
     </w:p>
     <w:sectPr>
       <w:footerReference w:type="default" r:id="rId11"/>
@@ -3268,7 +3172,6 @@
       </w:rPr>
       <w:t xml:space="preserve">     </w:t>
     </w:r>
-    <w:proofErr w:type="spellStart"/>
     <w:r>
       <w:rPr>
         <w:b/>
@@ -3290,7 +3193,6 @@
       </w:rPr>
       <w:t>_Common_DD</w:t>
     </w:r>
-    <w:proofErr w:type="spellEnd"/>
   </w:p>
   <w:p>
     <w:pPr>

</xml_diff>

<commit_message>
27695 - Subcontractor; DD updates.
git-tfs-id: [https://tfs.omnicloud.local/tfs/cco%20program/]$/eCoaching_V2;C53562
</commit_message>
<xml_diff>
--- a/Design/DD/Web/CCO_eCoaching_Log_Common_DD.docx
+++ b/Design/DD/Web/CCO_eCoaching_Log_Common_DD.docx
@@ -1,6 +1,6 @@
 
 <file path=word/document.xml><?xml version="1.0" encoding="utf-8"?>
-<w:document xmlns:wpc="http://schemas.microsoft.com/office/word/2010/wordprocessingCanvas" xmlns:cx="http://schemas.microsoft.com/office/drawing/2014/chartex" xmlns:cx1="http://schemas.microsoft.com/office/drawing/2015/9/8/chartex" xmlns:cx2="http://schemas.microsoft.com/office/drawing/2015/10/21/chartex" xmlns:cx3="http://schemas.microsoft.com/office/drawing/2016/5/9/chartex" xmlns:cx4="http://schemas.microsoft.com/office/drawing/2016/5/10/chartex" xmlns:cx5="http://schemas.microsoft.com/office/drawing/2016/5/11/chartex" xmlns:cx6="http://schemas.microsoft.com/office/drawing/2016/5/12/chartex" xmlns:cx7="http://schemas.microsoft.com/office/drawing/2016/5/13/chartex" xmlns:cx8="http://schemas.microsoft.com/office/drawing/2016/5/14/chartex" xmlns:mc="http://schemas.openxmlformats.org/markup-compatibility/2006" xmlns:aink="http://schemas.microsoft.com/office/drawing/2016/ink" xmlns:am3d="http://schemas.microsoft.com/office/drawing/2017/model3d" xmlns:o="urn:schemas-microsoft-com:office:office" xmlns:r="http://schemas.openxmlformats.org/officeDocument/2006/relationships" xmlns:m="http://schemas.openxmlformats.org/officeDocument/2006/math" xmlns:v="urn:schemas-microsoft-com:vml" xmlns:wp14="http://schemas.microsoft.com/office/word/2010/wordprocessingDrawing" xmlns:wp="http://schemas.openxmlformats.org/drawingml/2006/wordprocessingDrawing" xmlns:w10="urn:schemas-microsoft-com:office:word" xmlns:w="http://schemas.openxmlformats.org/wordprocessingml/2006/main" xmlns:w14="http://schemas.microsoft.com/office/word/2010/wordml" xmlns:w15="http://schemas.microsoft.com/office/word/2012/wordml" xmlns:w16cex="http://schemas.microsoft.com/office/word/2018/wordml/cex" xmlns:w16cid="http://schemas.microsoft.com/office/word/2016/wordml/cid" xmlns:w16="http://schemas.microsoft.com/office/word/2018/wordml" xmlns:w16sdtdh="http://schemas.microsoft.com/office/word/2020/wordml/sdtdatahash" xmlns:w16se="http://schemas.microsoft.com/office/word/2015/wordml/symex" xmlns:wpg="http://schemas.microsoft.com/office/word/2010/wordprocessingGroup" xmlns:wpi="http://schemas.microsoft.com/office/word/2010/wordprocessingInk" xmlns:wne="http://schemas.microsoft.com/office/word/2006/wordml" xmlns:wps="http://schemas.microsoft.com/office/word/2010/wordprocessingShape" mc:Ignorable="w14 w15 w16se w16cid w16 w16cex w16sdtdh wp14">
+<w:document xmlns:wpc="http://schemas.microsoft.com/office/word/2010/wordprocessingCanvas" xmlns:cx="http://schemas.microsoft.com/office/drawing/2014/chartex" xmlns:cx1="http://schemas.microsoft.com/office/drawing/2015/9/8/chartex" xmlns:cx2="http://schemas.microsoft.com/office/drawing/2015/10/21/chartex" xmlns:cx3="http://schemas.microsoft.com/office/drawing/2016/5/9/chartex" xmlns:cx4="http://schemas.microsoft.com/office/drawing/2016/5/10/chartex" xmlns:cx5="http://schemas.microsoft.com/office/drawing/2016/5/11/chartex" xmlns:cx6="http://schemas.microsoft.com/office/drawing/2016/5/12/chartex" xmlns:cx7="http://schemas.microsoft.com/office/drawing/2016/5/13/chartex" xmlns:cx8="http://schemas.microsoft.com/office/drawing/2016/5/14/chartex" xmlns:mc="http://schemas.openxmlformats.org/markup-compatibility/2006" xmlns:aink="http://schemas.microsoft.com/office/drawing/2016/ink" xmlns:am3d="http://schemas.microsoft.com/office/drawing/2017/model3d" xmlns:o="urn:schemas-microsoft-com:office:office" xmlns:oel="http://schemas.microsoft.com/office/2019/extlst" xmlns:r="http://schemas.openxmlformats.org/officeDocument/2006/relationships" xmlns:m="http://schemas.openxmlformats.org/officeDocument/2006/math" xmlns:v="urn:schemas-microsoft-com:vml" xmlns:wp14="http://schemas.microsoft.com/office/word/2010/wordprocessingDrawing" xmlns:wp="http://schemas.openxmlformats.org/drawingml/2006/wordprocessingDrawing" xmlns:w10="urn:schemas-microsoft-com:office:word" xmlns:w="http://schemas.openxmlformats.org/wordprocessingml/2006/main" xmlns:w14="http://schemas.microsoft.com/office/word/2010/wordml" xmlns:w15="http://schemas.microsoft.com/office/word/2012/wordml" xmlns:w16cex="http://schemas.microsoft.com/office/word/2018/wordml/cex" xmlns:w16cid="http://schemas.microsoft.com/office/word/2016/wordml/cid" xmlns:w16="http://schemas.microsoft.com/office/word/2018/wordml" xmlns:w16sdtdh="http://schemas.microsoft.com/office/word/2020/wordml/sdtdatahash" xmlns:w16se="http://schemas.microsoft.com/office/word/2015/wordml/symex" xmlns:wpg="http://schemas.microsoft.com/office/word/2010/wordprocessingGroup" xmlns:wpi="http://schemas.microsoft.com/office/word/2010/wordprocessingInk" xmlns:wne="http://schemas.microsoft.com/office/word/2006/wordml" xmlns:wps="http://schemas.microsoft.com/office/word/2010/wordprocessingShape" mc:Ignorable="w14 w15 w16se w16cid w16 w16cex w16sdtdh wp14">
   <w:body>
     <w:p>
       <w:pPr>
@@ -279,7 +279,7 @@
           </mc:Choice>
           <mc:Fallback>
             <w:pict>
-              <v:line w14:anchorId="368EA49D" id="Line 12" o:spid="_x0000_s1026" style="position:absolute;z-index:251657728;visibility:visible;mso-wrap-style:square;mso-width-percent:0;mso-height-percent:0;mso-wrap-distance-left:9pt;mso-wrap-distance-top:0;mso-wrap-distance-right:9pt;mso-wrap-distance-bottom:0;mso-position-horizontal:absolute;mso-position-horizontal-relative:text;mso-position-vertical:absolute;mso-position-vertical-relative:text;mso-width-percent:0;mso-height-percent:0;mso-width-relative:page;mso-height-relative:page" from="367.2pt,33.3pt" to="439.25pt,33.35pt" o:gfxdata="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" o:allowincell="f">
+              <v:line w14:anchorId="26F5142A" id="Line 12" o:spid="_x0000_s1026" style="position:absolute;z-index:251657728;visibility:visible;mso-wrap-style:square;mso-width-percent:0;mso-height-percent:0;mso-wrap-distance-left:9pt;mso-wrap-distance-top:0;mso-wrap-distance-right:9pt;mso-wrap-distance-bottom:0;mso-position-horizontal:absolute;mso-position-horizontal-relative:text;mso-position-vertical:absolute;mso-position-vertical-relative:text;mso-width-percent:0;mso-height-percent:0;mso-width-relative:page;mso-height-relative:page" from="367.2pt,33.3pt" to="439.25pt,33.35pt" o:gfxdata="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" o:allowincell="f">
                 <v:stroke startarrowwidth="narrow" startarrowlength="short" endarrowwidth="narrow" endarrowlength="short"/>
               </v:line>
             </w:pict>
@@ -367,7 +367,7 @@
           </mc:Choice>
           <mc:Fallback>
             <w:pict>
-              <v:line w14:anchorId="2CF661E6" id="Line 10" o:spid="_x0000_s1026" style="position:absolute;z-index:251656704;visibility:visible;mso-wrap-style:square;mso-width-percent:0;mso-height-percent:0;mso-wrap-distance-left:9pt;mso-wrap-distance-top:0;mso-wrap-distance-right:9pt;mso-wrap-distance-bottom:0;mso-position-horizontal:absolute;mso-position-horizontal-relative:text;mso-position-vertical:absolute;mso-position-vertical-relative:text;mso-width-percent:0;mso-height-percent:0;mso-width-relative:page;mso-height-relative:page" from="1in,33.3pt" to="266.45pt,33.35pt" o:gfxdata="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" o:allowincell="f">
+              <v:line w14:anchorId="5E959CD0" id="Line 10" o:spid="_x0000_s1026" style="position:absolute;z-index:251656704;visibility:visible;mso-wrap-style:square;mso-width-percent:0;mso-height-percent:0;mso-wrap-distance-left:9pt;mso-wrap-distance-top:0;mso-wrap-distance-right:9pt;mso-wrap-distance-bottom:0;mso-position-horizontal:absolute;mso-position-horizontal-relative:text;mso-position-vertical:absolute;mso-position-vertical-relative:text;mso-width-percent:0;mso-height-percent:0;mso-width-relative:page;mso-height-relative:page" from="1in,33.3pt" to="266.45pt,33.35pt" o:gfxdata="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" o:allowincell="f">
                 <v:stroke startarrowwidth="narrow" startarrowlength="short" endarrowwidth="narrow" endarrowlength="short"/>
               </v:line>
             </w:pict>
@@ -583,7 +583,7 @@
           </mc:Choice>
           <mc:Fallback>
             <w:pict>
-              <v:line w14:anchorId="39EEAFB6" id="Line 14" o:spid="_x0000_s1026" style="position:absolute;z-index:251658752;visibility:visible;mso-wrap-style:square;mso-width-percent:0;mso-height-percent:0;mso-wrap-distance-left:9pt;mso-wrap-distance-top:0;mso-wrap-distance-right:9pt;mso-wrap-distance-bottom:0;mso-position-horizontal:absolute;mso-position-horizontal-relative:text;mso-position-vertical:absolute;mso-position-vertical-relative:text;mso-width-percent:0;mso-height-percent:0;mso-width-relative:page;mso-height-relative:page" from="76.05pt,2pt" to="270.45pt,2pt" o:gfxdata="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" o:allowincell="f">
+              <v:line w14:anchorId="74D4AE45" id="Line 14" o:spid="_x0000_s1026" style="position:absolute;z-index:251658752;visibility:visible;mso-wrap-style:square;mso-width-percent:0;mso-height-percent:0;mso-wrap-distance-left:9pt;mso-wrap-distance-top:0;mso-wrap-distance-right:9pt;mso-wrap-distance-bottom:0;mso-position-horizontal:absolute;mso-position-horizontal-relative:text;mso-position-vertical:absolute;mso-position-vertical-relative:text;mso-width-percent:0;mso-height-percent:0;mso-width-relative:page;mso-height-relative:page" from="76.05pt,2pt" to="270.45pt,2pt" o:gfxdata="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" o:allowincell="f">
                 <v:stroke startarrowwidth="narrow" startarrowlength="short" endarrowwidth="narrow" endarrowlength="short"/>
               </v:line>
             </w:pict>
@@ -963,22 +963,12 @@
                 <w:sz w:val="20"/>
               </w:rPr>
             </w:pPr>
-            <w:ins w:id="0" w:author="Huang, Lili" w:date="2022-10-11T09:14:00Z">
-              <w:r>
-                <w:rPr>
-                  <w:sz w:val="20"/>
-                </w:rPr>
-                <w:t>10/11/20</w:t>
-              </w:r>
-            </w:ins>
-            <w:ins w:id="1" w:author="Huang, Lili" w:date="2022-10-11T09:15:00Z">
-              <w:r>
-                <w:rPr>
-                  <w:sz w:val="20"/>
-                </w:rPr>
-                <w:t>22</w:t>
-              </w:r>
-            </w:ins>
+            <w:r>
+              <w:rPr>
+                <w:sz w:val="20"/>
+              </w:rPr>
+              <w:t>10/11/2022</w:t>
+            </w:r>
           </w:p>
         </w:tc>
         <w:tc>
@@ -1001,15 +991,13 @@
                 <w:sz w:val="20"/>
               </w:rPr>
             </w:pPr>
-            <w:ins w:id="2" w:author="Huang, Lili" w:date="2022-10-11T09:15:00Z">
-              <w:r>
-                <w:rPr>
-                  <w:color w:val="000000"/>
-                  <w:sz w:val="20"/>
-                </w:rPr>
-                <w:t>TFS 25464 – Update Help link</w:t>
-              </w:r>
-            </w:ins>
+            <w:r>
+              <w:rPr>
+                <w:color w:val="000000"/>
+                <w:sz w:val="20"/>
+              </w:rPr>
+              <w:t>TFS 25464 – Update Help link</w:t>
+            </w:r>
           </w:p>
         </w:tc>
         <w:tc>
@@ -1031,14 +1019,12 @@
                 <w:sz w:val="20"/>
               </w:rPr>
             </w:pPr>
-            <w:ins w:id="3" w:author="Huang, Lili" w:date="2022-10-11T09:15:00Z">
-              <w:r>
-                <w:rPr>
-                  <w:sz w:val="20"/>
-                </w:rPr>
-                <w:t>Lili Huang</w:t>
-              </w:r>
-            </w:ins>
+            <w:r>
+              <w:rPr>
+                <w:sz w:val="20"/>
+              </w:rPr>
+              <w:t>Lili Huang</w:t>
+            </w:r>
           </w:p>
         </w:tc>
       </w:tr>
@@ -1062,6 +1048,12 @@
                 <w:sz w:val="20"/>
               </w:rPr>
             </w:pPr>
+            <w:r>
+              <w:rPr>
+                <w:sz w:val="20"/>
+              </w:rPr>
+              <w:t>02/13/2024</w:t>
+            </w:r>
           </w:p>
         </w:tc>
         <w:tc>
@@ -1084,6 +1076,110 @@
                 <w:sz w:val="20"/>
               </w:rPr>
             </w:pPr>
+            <w:r>
+              <w:rPr>
+                <w:color w:val="000000"/>
+                <w:sz w:val="20"/>
+              </w:rPr>
+              <w:t xml:space="preserve">TFS </w:t>
+            </w:r>
+            <w:r>
+              <w:rPr>
+                <w:color w:val="000000"/>
+                <w:sz w:val="20"/>
+              </w:rPr>
+              <w:t>27695</w:t>
+            </w:r>
+            <w:r>
+              <w:rPr>
+                <w:color w:val="000000"/>
+                <w:sz w:val="20"/>
+              </w:rPr>
+              <w:t xml:space="preserve"> </w:t>
+            </w:r>
+            <w:r>
+              <w:rPr>
+                <w:color w:val="000000"/>
+                <w:sz w:val="20"/>
+              </w:rPr>
+              <w:t>–</w:t>
+            </w:r>
+            <w:r>
+              <w:rPr>
+                <w:color w:val="000000"/>
+                <w:sz w:val="20"/>
+              </w:rPr>
+              <w:t xml:space="preserve"> Subcontractor</w:t>
+            </w:r>
+          </w:p>
+          <w:p>
+            <w:pPr>
+              <w:pStyle w:val="hdr1"/>
+              <w:tabs>
+                <w:tab w:val="left" w:pos="684"/>
+              </w:tabs>
+              <w:ind w:left="0"/>
+              <w:jc w:val="left"/>
+              <w:rPr>
+                <w:b/>
+                <w:bCs/>
+                <w:color w:val="000000"/>
+                <w:sz w:val="20"/>
+                <w:u w:val="single"/>
+              </w:rPr>
+            </w:pPr>
+            <w:r>
+              <w:rPr>
+                <w:b/>
+                <w:bCs/>
+                <w:color w:val="000000"/>
+                <w:sz w:val="20"/>
+                <w:u w:val="single"/>
+              </w:rPr>
+              <w:t>Updated:</w:t>
+            </w:r>
+          </w:p>
+          <w:p>
+            <w:pPr>
+              <w:pStyle w:val="hdr1"/>
+              <w:tabs>
+                <w:tab w:val="left" w:pos="684"/>
+              </w:tabs>
+              <w:ind w:left="0"/>
+              <w:jc w:val="left"/>
+              <w:rPr>
+                <w:color w:val="000000"/>
+                <w:sz w:val="20"/>
+              </w:rPr>
+            </w:pPr>
+            <w:r>
+              <w:rPr>
+                <w:color w:val="000000"/>
+                <w:sz w:val="20"/>
+              </w:rPr>
+              <w:t>2.1.2 Screenshot</w:t>
+            </w:r>
+          </w:p>
+          <w:p>
+            <w:pPr>
+              <w:pStyle w:val="hdr1"/>
+              <w:tabs>
+                <w:tab w:val="left" w:pos="684"/>
+              </w:tabs>
+              <w:ind w:left="0"/>
+              <w:jc w:val="left"/>
+              <w:rPr>
+                <w:color w:val="000000"/>
+                <w:sz w:val="20"/>
+              </w:rPr>
+            </w:pPr>
+            <w:r>
+              <w:rPr>
+                <w:color w:val="000000"/>
+                <w:sz w:val="20"/>
+              </w:rPr>
+              <w:t>2.1.3 Links to other modules</w:t>
+            </w:r>
           </w:p>
         </w:tc>
         <w:tc>
@@ -1105,6 +1201,12 @@
                 <w:sz w:val="20"/>
               </w:rPr>
             </w:pPr>
+            <w:r>
+              <w:rPr>
+                <w:sz w:val="20"/>
+              </w:rPr>
+              <w:t>Lili Huang</w:t>
+            </w:r>
           </w:p>
         </w:tc>
       </w:tr>
@@ -1137,6 +1239,9 @@
           <w:p>
             <w:pPr>
               <w:pStyle w:val="hdr1"/>
+              <w:tabs>
+                <w:tab w:val="left" w:pos="954"/>
+              </w:tabs>
               <w:ind w:left="0"/>
               <w:jc w:val="left"/>
               <w:rPr>
@@ -2341,7 +2446,7 @@
           <w:szCs w:val="24"/>
         </w:rPr>
       </w:pPr>
-      <w:bookmarkStart w:id="4" w:name="_Toc523829218"/>
+      <w:bookmarkStart w:id="0" w:name="_Toc523829218"/>
       <w:r>
         <w:rPr>
           <w:b/>
@@ -2351,7 +2456,7 @@
         <w:lastRenderedPageBreak/>
         <w:t>Description</w:t>
       </w:r>
-      <w:bookmarkEnd w:id="4"/>
+      <w:bookmarkEnd w:id="0"/>
       <w:r>
         <w:rPr>
           <w:b/>
@@ -2411,7 +2516,7 @@
           <w:szCs w:val="24"/>
         </w:rPr>
       </w:pPr>
-      <w:bookmarkStart w:id="5" w:name="_Toc523829219"/>
+      <w:bookmarkStart w:id="1" w:name="_Toc523829219"/>
       <w:r>
         <w:rPr>
           <w:b/>
@@ -2420,7 +2525,7 @@
         </w:rPr>
         <w:t>Views</w:t>
       </w:r>
-      <w:bookmarkEnd w:id="5"/>
+      <w:bookmarkEnd w:id="1"/>
     </w:p>
     <w:p>
       <w:pPr>
@@ -2436,11 +2541,11 @@
         <w:adjustRightInd w:val="0"/>
         <w:outlineLvl w:val="1"/>
       </w:pPr>
-      <w:bookmarkStart w:id="6" w:name="_Toc523829220"/>
+      <w:bookmarkStart w:id="2" w:name="_Toc523829220"/>
       <w:r>
         <w:t>Home page (Views\Share\Index.cshtm)</w:t>
       </w:r>
-      <w:bookmarkEnd w:id="6"/>
+      <w:bookmarkEnd w:id="2"/>
     </w:p>
     <w:p>
       <w:pPr>
@@ -2453,14 +2558,14 @@
         <w:adjustRightInd w:val="0"/>
         <w:outlineLvl w:val="1"/>
       </w:pPr>
-      <w:bookmarkStart w:id="7" w:name="_Toc523829221"/>
+      <w:bookmarkStart w:id="3" w:name="_Toc523829221"/>
       <w:r>
         <w:t>Layout page</w:t>
       </w:r>
       <w:r>
         <w:t xml:space="preserve"> (Views\Share\_Layout.cshtml)</w:t>
       </w:r>
-      <w:bookmarkEnd w:id="7"/>
+      <w:bookmarkEnd w:id="3"/>
     </w:p>
     <w:p>
       <w:pPr>
@@ -2482,19 +2587,11 @@
         <w:adjustRightInd w:val="0"/>
         <w:outlineLvl w:val="1"/>
       </w:pPr>
-      <w:bookmarkStart w:id="8" w:name="_Toc523829222"/>
+      <w:bookmarkStart w:id="4" w:name="_Toc523829222"/>
       <w:r>
         <w:t>Screenshot</w:t>
       </w:r>
-      <w:bookmarkEnd w:id="8"/>
-    </w:p>
-    <w:p>
-      <w:pPr>
-        <w:autoSpaceDE w:val="0"/>
-        <w:autoSpaceDN w:val="0"/>
-        <w:adjustRightInd w:val="0"/>
-        <w:ind w:left="115"/>
-      </w:pPr>
+      <w:bookmarkEnd w:id="4"/>
     </w:p>
     <w:p>
       <w:pPr>
@@ -2508,10 +2605,10 @@
           <w:noProof/>
         </w:rPr>
         <w:drawing>
-          <wp:inline distT="0" distB="0" distL="0" distR="0" wp14:anchorId="7E353B57" wp14:editId="5B326746">
-            <wp:extent cx="5844540" cy="373380"/>
-            <wp:effectExtent l="0" t="0" r="3810" b="7620"/>
-            <wp:docPr id="5" name="Picture 5"/>
+          <wp:inline distT="0" distB="0" distL="0" distR="0" wp14:anchorId="769C73C2" wp14:editId="50B0EEE2">
+            <wp:extent cx="5772150" cy="238125"/>
+            <wp:effectExtent l="0" t="0" r="0" b="9525"/>
+            <wp:docPr id="1" name="Picture 1"/>
             <wp:cNvGraphicFramePr>
               <a:graphicFrameLocks xmlns:a="http://schemas.openxmlformats.org/drawingml/2006/main" noChangeAspect="1"/>
             </wp:cNvGraphicFramePr>
@@ -2519,36 +2616,23 @@
               <a:graphicData uri="http://schemas.openxmlformats.org/drawingml/2006/picture">
                 <pic:pic xmlns:pic="http://schemas.openxmlformats.org/drawingml/2006/picture">
                   <pic:nvPicPr>
-                    <pic:cNvPr id="0" name="Picture 2"/>
-                    <pic:cNvPicPr>
-                      <a:picLocks noChangeAspect="1" noChangeArrowheads="1"/>
-                    </pic:cNvPicPr>
+                    <pic:cNvPr id="1" name=""/>
+                    <pic:cNvPicPr/>
                   </pic:nvPicPr>
                   <pic:blipFill>
-                    <a:blip r:embed="rId10" cstate="print">
-                      <a:extLst>
-                        <a:ext uri="{28A0092B-C50C-407E-A947-70E740481C1C}">
-                          <a14:useLocalDpi xmlns:a14="http://schemas.microsoft.com/office/drawing/2010/main" val="0"/>
-                        </a:ext>
-                      </a:extLst>
-                    </a:blip>
-                    <a:srcRect/>
+                    <a:blip r:embed="rId10"/>
                     <a:stretch>
                       <a:fillRect/>
                     </a:stretch>
                   </pic:blipFill>
-                  <pic:spPr bwMode="auto">
+                  <pic:spPr>
                     <a:xfrm>
                       <a:off x="0" y="0"/>
-                      <a:ext cx="5844540" cy="373380"/>
+                      <a:ext cx="5772150" cy="238125"/>
                     </a:xfrm>
                     <a:prstGeom prst="rect">
                       <a:avLst/>
                     </a:prstGeom>
-                    <a:noFill/>
-                    <a:ln>
-                      <a:noFill/>
-                    </a:ln>
                   </pic:spPr>
                 </pic:pic>
               </a:graphicData>
@@ -2577,11 +2661,11 @@
         <w:adjustRightInd w:val="0"/>
         <w:outlineLvl w:val="1"/>
       </w:pPr>
-      <w:bookmarkStart w:id="9" w:name="_Toc523829223"/>
+      <w:bookmarkStart w:id="5" w:name="_Toc523829223"/>
       <w:r>
         <w:t>Links to other modules</w:t>
       </w:r>
-      <w:bookmarkEnd w:id="9"/>
+      <w:bookmarkEnd w:id="5"/>
     </w:p>
     <w:tbl>
       <w:tblPr>
@@ -2691,15 +2775,46 @@
             <w:r>
               <w:t>My Dashboard</w:t>
             </w:r>
+            <w:r>
+              <w:t xml:space="preserve"> |</w:t>
+            </w:r>
+          </w:p>
+          <w:p>
+            <w:pPr>
+              <w:pStyle w:val="NormalTableText"/>
+              <w:tabs>
+                <w:tab w:val="num" w:pos="2880"/>
+              </w:tabs>
+            </w:pPr>
+            <w:r>
+              <w:t>Quality Now</w:t>
+            </w:r>
+          </w:p>
+          <w:p>
+            <w:pPr>
+              <w:pStyle w:val="NormalTableText"/>
+              <w:tabs>
+                <w:tab w:val="num" w:pos="2880"/>
+              </w:tabs>
+            </w:pPr>
+            <w:r>
+              <w:t>Non-Quality Now</w:t>
+            </w:r>
           </w:p>
         </w:tc>
         <w:tc>
           <w:tcPr>
             <w:tcW w:w="6750" w:type="dxa"/>
           </w:tcPr>
+          <w:p/>
           <w:p>
             <w:r>
               <w:t>Views\MyDashboard\Index.cshtml</w:t>
+            </w:r>
+          </w:p>
+          <w:p>
+            <w:r>
+              <w:t>Views\MyDashboardQn\Index.cshtml</w:t>
             </w:r>
           </w:p>
         </w:tc>
@@ -2747,53 +2862,9 @@
             <w:r>
               <w:t>Help</w:t>
             </w:r>
-          </w:p>
-        </w:tc>
-        <w:tc>
-          <w:tcPr>
-            <w:tcW w:w="6750" w:type="dxa"/>
-          </w:tcPr>
-          <w:p>
             <w:r>
-              <w:t>Dropdown menu displays with the following link:</w:t>
+              <w:t xml:space="preserve"> | Submit a Ticket</w:t>
             </w:r>
-          </w:p>
-          <w:p>
-            <w:del w:id="10" w:author="Huang, Lili" w:date="2022-10-13T08:34:00Z">
-              <w:r>
-                <w:delText>Report an eCL System Issue …</w:delText>
-              </w:r>
-            </w:del>
-            <w:ins w:id="11" w:author="Huang, Lili" w:date="2022-10-13T08:34:00Z">
-              <w:r>
-                <w:t>Submit a Ticket</w:t>
-              </w:r>
-            </w:ins>
-          </w:p>
-        </w:tc>
-      </w:tr>
-      <w:tr>
-        <w:tc>
-          <w:tcPr>
-            <w:tcW w:w="2430" w:type="dxa"/>
-          </w:tcPr>
-          <w:p>
-            <w:pPr>
-              <w:pStyle w:val="NormalTableText"/>
-              <w:tabs>
-                <w:tab w:val="num" w:pos="2880"/>
-              </w:tabs>
-            </w:pPr>
-            <w:del w:id="12" w:author="Huang, Lili" w:date="2022-10-11T09:15:00Z">
-              <w:r>
-                <w:delText>Report an eCL System Issue …</w:delText>
-              </w:r>
-            </w:del>
-            <w:ins w:id="13" w:author="Huang, Lili" w:date="2022-10-11T09:15:00Z">
-              <w:r>
-                <w:t>Submit a Ticket</w:t>
-              </w:r>
-            </w:ins>
           </w:p>
         </w:tc>
         <w:tc>
@@ -2806,29 +2877,16 @@
             </w:r>
           </w:p>
           <w:p>
-            <w:ins w:id="14" w:author="Huang, Lili" w:date="2022-10-11T09:16:00Z">
-              <w:r>
-                <w:rPr>
-                  <w:rFonts w:ascii="Consolas" w:hAnsi="Consolas" w:cs="Consolas"/>
-                  <w:color w:val="008000"/>
-                  <w:sz w:val="19"/>
-                  <w:szCs w:val="19"/>
-                  <w:highlight w:val="white"/>
-                </w:rPr>
-                <w:t>https://itservicedesk.maximus.com/CherwellPortal/IT?_=43e741d7#0</w:t>
-              </w:r>
-            </w:ins>
-            <w:del w:id="15" w:author="Huang, Lili" w:date="2022-10-11T09:16:00Z">
-              <w:r>
-                <w:rPr>
-                  <w:rFonts w:ascii="Consolas" w:hAnsi="Consolas" w:cs="Consolas"/>
-                  <w:color w:val="A31515"/>
-                  <w:sz w:val="19"/>
-                  <w:szCs w:val="19"/>
-                </w:rPr>
-                <w:delText>https://maximus365.sharepoint.com/sites/CCO/Resources/eCoaching/QSS/SitePages/Issue%20Tracker.aspx</w:delText>
-              </w:r>
-            </w:del>
+            <w:r>
+              <w:rPr>
+                <w:rFonts w:ascii="Consolas" w:hAnsi="Consolas" w:cs="Consolas"/>
+                <w:color w:val="008000"/>
+                <w:sz w:val="19"/>
+                <w:szCs w:val="19"/>
+                <w:highlight w:val="white"/>
+              </w:rPr>
+              <w:t>https://itservicedesk.maximus.com/CherwellPortal/IT?_=43e741d7#0</w:t>
+            </w:r>
           </w:p>
         </w:tc>
       </w:tr>
@@ -2864,7 +2922,7 @@
           <w:szCs w:val="24"/>
         </w:rPr>
       </w:pPr>
-      <w:bookmarkStart w:id="16" w:name="_Toc523829224"/>
+      <w:bookmarkStart w:id="6" w:name="_Toc523829224"/>
       <w:r>
         <w:rPr>
           <w:b/>
@@ -2873,7 +2931,7 @@
         </w:rPr>
         <w:t>Controllers</w:t>
       </w:r>
-      <w:bookmarkEnd w:id="16"/>
+      <w:bookmarkEnd w:id="6"/>
     </w:p>
     <w:p>
       <w:pPr>
@@ -2906,7 +2964,7 @@
           <w:szCs w:val="24"/>
         </w:rPr>
       </w:pPr>
-      <w:bookmarkStart w:id="17" w:name="_Toc523829225"/>
+      <w:bookmarkStart w:id="7" w:name="_Toc523829225"/>
       <w:r>
         <w:rPr>
           <w:b/>
@@ -2915,7 +2973,7 @@
         </w:rPr>
         <w:t>Extensions</w:t>
       </w:r>
-      <w:bookmarkEnd w:id="17"/>
+      <w:bookmarkEnd w:id="7"/>
     </w:p>
     <w:p>
       <w:pPr>
@@ -2948,7 +3006,7 @@
           <w:szCs w:val="24"/>
         </w:rPr>
       </w:pPr>
-      <w:bookmarkStart w:id="18" w:name="_Toc523829226"/>
+      <w:bookmarkStart w:id="8" w:name="_Toc523829226"/>
       <w:r>
         <w:rPr>
           <w:b/>
@@ -2957,7 +3015,7 @@
         </w:rPr>
         <w:t>Filters</w:t>
       </w:r>
-      <w:bookmarkEnd w:id="18"/>
+      <w:bookmarkEnd w:id="8"/>
     </w:p>
     <w:p>
       <w:pPr>
@@ -2993,7 +3051,7 @@
           <w:szCs w:val="24"/>
         </w:rPr>
       </w:pPr>
-      <w:bookmarkStart w:id="19" w:name="_Toc523829227"/>
+      <w:bookmarkStart w:id="9" w:name="_Toc523829227"/>
       <w:r>
         <w:rPr>
           <w:b/>
@@ -3002,7 +3060,7 @@
         </w:rPr>
         <w:t>Utilities</w:t>
       </w:r>
-      <w:bookmarkEnd w:id="19"/>
+      <w:bookmarkEnd w:id="9"/>
     </w:p>
     <w:p>
       <w:pPr>
@@ -3033,7 +3091,7 @@
           <w:szCs w:val="24"/>
         </w:rPr>
       </w:pPr>
-      <w:bookmarkStart w:id="20" w:name="_Toc523829228"/>
+      <w:bookmarkStart w:id="10" w:name="_Toc523829228"/>
       <w:r>
         <w:rPr>
           <w:b/>
@@ -3042,7 +3100,7 @@
         </w:rPr>
         <w:t>Repository</w:t>
       </w:r>
-      <w:bookmarkEnd w:id="20"/>
+      <w:bookmarkEnd w:id="10"/>
     </w:p>
     <w:p>
       <w:pPr>
@@ -3075,7 +3133,7 @@
           <w:szCs w:val="24"/>
         </w:rPr>
       </w:pPr>
-      <w:bookmarkStart w:id="21" w:name="_Toc523829229"/>
+      <w:bookmarkStart w:id="11" w:name="_Toc523829229"/>
       <w:r>
         <w:rPr>
           <w:b/>
@@ -3084,7 +3142,7 @@
         </w:rPr>
         <w:t>Services</w:t>
       </w:r>
-      <w:bookmarkEnd w:id="21"/>
+      <w:bookmarkEnd w:id="11"/>
     </w:p>
     <w:sectPr>
       <w:footerReference w:type="default" r:id="rId11"/>
@@ -3097,7 +3155,7 @@
 </file>
 
 <file path=word/endnotes.xml><?xml version="1.0" encoding="utf-8"?>
-<w:endnotes xmlns:wpc="http://schemas.microsoft.com/office/word/2010/wordprocessingCanvas" xmlns:cx="http://schemas.microsoft.com/office/drawing/2014/chartex" xmlns:cx1="http://schemas.microsoft.com/office/drawing/2015/9/8/chartex" xmlns:cx2="http://schemas.microsoft.com/office/drawing/2015/10/21/chartex" xmlns:cx3="http://schemas.microsoft.com/office/drawing/2016/5/9/chartex" xmlns:cx4="http://schemas.microsoft.com/office/drawing/2016/5/10/chartex" xmlns:cx5="http://schemas.microsoft.com/office/drawing/2016/5/11/chartex" xmlns:cx6="http://schemas.microsoft.com/office/drawing/2016/5/12/chartex" xmlns:cx7="http://schemas.microsoft.com/office/drawing/2016/5/13/chartex" xmlns:cx8="http://schemas.microsoft.com/office/drawing/2016/5/14/chartex" xmlns:mc="http://schemas.openxmlformats.org/markup-compatibility/2006" xmlns:aink="http://schemas.microsoft.com/office/drawing/2016/ink" xmlns:am3d="http://schemas.microsoft.com/office/drawing/2017/model3d" xmlns:o="urn:schemas-microsoft-com:office:office" xmlns:r="http://schemas.openxmlformats.org/officeDocument/2006/relationships" xmlns:m="http://schemas.openxmlformats.org/officeDocument/2006/math" xmlns:v="urn:schemas-microsoft-com:vml" xmlns:wp14="http://schemas.microsoft.com/office/word/2010/wordprocessingDrawing" xmlns:wp="http://schemas.openxmlformats.org/drawingml/2006/wordprocessingDrawing" xmlns:w10="urn:schemas-microsoft-com:office:word" xmlns:w="http://schemas.openxmlformats.org/wordprocessingml/2006/main" xmlns:w14="http://schemas.microsoft.com/office/word/2010/wordml" xmlns:w15="http://schemas.microsoft.com/office/word/2012/wordml" xmlns:w16cex="http://schemas.microsoft.com/office/word/2018/wordml/cex" xmlns:w16cid="http://schemas.microsoft.com/office/word/2016/wordml/cid" xmlns:w16="http://schemas.microsoft.com/office/word/2018/wordml" xmlns:w16sdtdh="http://schemas.microsoft.com/office/word/2020/wordml/sdtdatahash" xmlns:w16se="http://schemas.microsoft.com/office/word/2015/wordml/symex" xmlns:wpg="http://schemas.microsoft.com/office/word/2010/wordprocessingGroup" xmlns:wpi="http://schemas.microsoft.com/office/word/2010/wordprocessingInk" xmlns:wne="http://schemas.microsoft.com/office/word/2006/wordml" xmlns:wps="http://schemas.microsoft.com/office/word/2010/wordprocessingShape" mc:Ignorable="w14 w15 w16se w16cid w16 w16cex w16sdtdh wp14">
+<w:endnotes xmlns:wpc="http://schemas.microsoft.com/office/word/2010/wordprocessingCanvas" xmlns:cx="http://schemas.microsoft.com/office/drawing/2014/chartex" xmlns:cx1="http://schemas.microsoft.com/office/drawing/2015/9/8/chartex" xmlns:cx2="http://schemas.microsoft.com/office/drawing/2015/10/21/chartex" xmlns:cx3="http://schemas.microsoft.com/office/drawing/2016/5/9/chartex" xmlns:cx4="http://schemas.microsoft.com/office/drawing/2016/5/10/chartex" xmlns:cx5="http://schemas.microsoft.com/office/drawing/2016/5/11/chartex" xmlns:cx6="http://schemas.microsoft.com/office/drawing/2016/5/12/chartex" xmlns:cx7="http://schemas.microsoft.com/office/drawing/2016/5/13/chartex" xmlns:cx8="http://schemas.microsoft.com/office/drawing/2016/5/14/chartex" xmlns:mc="http://schemas.openxmlformats.org/markup-compatibility/2006" xmlns:aink="http://schemas.microsoft.com/office/drawing/2016/ink" xmlns:am3d="http://schemas.microsoft.com/office/drawing/2017/model3d" xmlns:o="urn:schemas-microsoft-com:office:office" xmlns:oel="http://schemas.microsoft.com/office/2019/extlst" xmlns:r="http://schemas.openxmlformats.org/officeDocument/2006/relationships" xmlns:m="http://schemas.openxmlformats.org/officeDocument/2006/math" xmlns:v="urn:schemas-microsoft-com:vml" xmlns:wp14="http://schemas.microsoft.com/office/word/2010/wordprocessingDrawing" xmlns:wp="http://schemas.openxmlformats.org/drawingml/2006/wordprocessingDrawing" xmlns:w10="urn:schemas-microsoft-com:office:word" xmlns:w="http://schemas.openxmlformats.org/wordprocessingml/2006/main" xmlns:w14="http://schemas.microsoft.com/office/word/2010/wordml" xmlns:w15="http://schemas.microsoft.com/office/word/2012/wordml" xmlns:w16cex="http://schemas.microsoft.com/office/word/2018/wordml/cex" xmlns:w16cid="http://schemas.microsoft.com/office/word/2016/wordml/cid" xmlns:w16="http://schemas.microsoft.com/office/word/2018/wordml" xmlns:w16sdtdh="http://schemas.microsoft.com/office/word/2020/wordml/sdtdatahash" xmlns:w16se="http://schemas.microsoft.com/office/word/2015/wordml/symex" xmlns:wpg="http://schemas.microsoft.com/office/word/2010/wordprocessingGroup" xmlns:wpi="http://schemas.microsoft.com/office/word/2010/wordprocessingInk" xmlns:wne="http://schemas.microsoft.com/office/word/2006/wordml" xmlns:wps="http://schemas.microsoft.com/office/word/2010/wordprocessingShape" mc:Ignorable="w14 w15 w16se w16cid w16 w16cex w16sdtdh wp14">
   <w:endnote w:type="separator" w:id="-1">
     <w:p>
       <w:r>
@@ -3116,7 +3174,7 @@
 </file>
 
 <file path=word/footer1.xml><?xml version="1.0" encoding="utf-8"?>
-<w:ftr xmlns:wpc="http://schemas.microsoft.com/office/word/2010/wordprocessingCanvas" xmlns:cx="http://schemas.microsoft.com/office/drawing/2014/chartex" xmlns:cx1="http://schemas.microsoft.com/office/drawing/2015/9/8/chartex" xmlns:cx2="http://schemas.microsoft.com/office/drawing/2015/10/21/chartex" xmlns:cx3="http://schemas.microsoft.com/office/drawing/2016/5/9/chartex" xmlns:cx4="http://schemas.microsoft.com/office/drawing/2016/5/10/chartex" xmlns:cx5="http://schemas.microsoft.com/office/drawing/2016/5/11/chartex" xmlns:cx6="http://schemas.microsoft.com/office/drawing/2016/5/12/chartex" xmlns:cx7="http://schemas.microsoft.com/office/drawing/2016/5/13/chartex" xmlns:cx8="http://schemas.microsoft.com/office/drawing/2016/5/14/chartex" xmlns:mc="http://schemas.openxmlformats.org/markup-compatibility/2006" xmlns:aink="http://schemas.microsoft.com/office/drawing/2016/ink" xmlns:am3d="http://schemas.microsoft.com/office/drawing/2017/model3d" xmlns:o="urn:schemas-microsoft-com:office:office" xmlns:r="http://schemas.openxmlformats.org/officeDocument/2006/relationships" xmlns:m="http://schemas.openxmlformats.org/officeDocument/2006/math" xmlns:v="urn:schemas-microsoft-com:vml" xmlns:wp14="http://schemas.microsoft.com/office/word/2010/wordprocessingDrawing" xmlns:wp="http://schemas.openxmlformats.org/drawingml/2006/wordprocessingDrawing" xmlns:w10="urn:schemas-microsoft-com:office:word" xmlns:w="http://schemas.openxmlformats.org/wordprocessingml/2006/main" xmlns:w14="http://schemas.microsoft.com/office/word/2010/wordml" xmlns:w15="http://schemas.microsoft.com/office/word/2012/wordml" xmlns:w16cex="http://schemas.microsoft.com/office/word/2018/wordml/cex" xmlns:w16cid="http://schemas.microsoft.com/office/word/2016/wordml/cid" xmlns:w16="http://schemas.microsoft.com/office/word/2018/wordml" xmlns:w16sdtdh="http://schemas.microsoft.com/office/word/2020/wordml/sdtdatahash" xmlns:w16se="http://schemas.microsoft.com/office/word/2015/wordml/symex" xmlns:wpg="http://schemas.microsoft.com/office/word/2010/wordprocessingGroup" xmlns:wpi="http://schemas.microsoft.com/office/word/2010/wordprocessingInk" xmlns:wne="http://schemas.microsoft.com/office/word/2006/wordml" xmlns:wps="http://schemas.microsoft.com/office/word/2010/wordprocessingShape" mc:Ignorable="w14 w15 w16se w16cid w16 w16cex w16sdtdh wp14">
+<w:ftr xmlns:wpc="http://schemas.microsoft.com/office/word/2010/wordprocessingCanvas" xmlns:cx="http://schemas.microsoft.com/office/drawing/2014/chartex" xmlns:cx1="http://schemas.microsoft.com/office/drawing/2015/9/8/chartex" xmlns:cx2="http://schemas.microsoft.com/office/drawing/2015/10/21/chartex" xmlns:cx3="http://schemas.microsoft.com/office/drawing/2016/5/9/chartex" xmlns:cx4="http://schemas.microsoft.com/office/drawing/2016/5/10/chartex" xmlns:cx5="http://schemas.microsoft.com/office/drawing/2016/5/11/chartex" xmlns:cx6="http://schemas.microsoft.com/office/drawing/2016/5/12/chartex" xmlns:cx7="http://schemas.microsoft.com/office/drawing/2016/5/13/chartex" xmlns:cx8="http://schemas.microsoft.com/office/drawing/2016/5/14/chartex" xmlns:mc="http://schemas.openxmlformats.org/markup-compatibility/2006" xmlns:aink="http://schemas.microsoft.com/office/drawing/2016/ink" xmlns:am3d="http://schemas.microsoft.com/office/drawing/2017/model3d" xmlns:o="urn:schemas-microsoft-com:office:office" xmlns:oel="http://schemas.microsoft.com/office/2019/extlst" xmlns:r="http://schemas.openxmlformats.org/officeDocument/2006/relationships" xmlns:m="http://schemas.openxmlformats.org/officeDocument/2006/math" xmlns:v="urn:schemas-microsoft-com:vml" xmlns:wp14="http://schemas.microsoft.com/office/word/2010/wordprocessingDrawing" xmlns:wp="http://schemas.openxmlformats.org/drawingml/2006/wordprocessingDrawing" xmlns:w10="urn:schemas-microsoft-com:office:word" xmlns:w="http://schemas.openxmlformats.org/wordprocessingml/2006/main" xmlns:w14="http://schemas.microsoft.com/office/word/2010/wordml" xmlns:w15="http://schemas.microsoft.com/office/word/2012/wordml" xmlns:w16cex="http://schemas.microsoft.com/office/word/2018/wordml/cex" xmlns:w16cid="http://schemas.microsoft.com/office/word/2016/wordml/cid" xmlns:w16="http://schemas.microsoft.com/office/word/2018/wordml" xmlns:w16sdtdh="http://schemas.microsoft.com/office/word/2020/wordml/sdtdatahash" xmlns:w16se="http://schemas.microsoft.com/office/word/2015/wordml/symex" xmlns:wpg="http://schemas.microsoft.com/office/word/2010/wordprocessingGroup" xmlns:wpi="http://schemas.microsoft.com/office/word/2010/wordprocessingInk" xmlns:wne="http://schemas.microsoft.com/office/word/2006/wordml" xmlns:wps="http://schemas.microsoft.com/office/word/2010/wordprocessingShape" mc:Ignorable="w14 w15 w16se w16cid w16 w16cex w16sdtdh wp14">
   <w:p>
     <w:pPr>
       <w:rPr>
@@ -3319,7 +3377,7 @@
 </file>
 
 <file path=word/footnotes.xml><?xml version="1.0" encoding="utf-8"?>
-<w:footnotes xmlns:wpc="http://schemas.microsoft.com/office/word/2010/wordprocessingCanvas" xmlns:cx="http://schemas.microsoft.com/office/drawing/2014/chartex" xmlns:cx1="http://schemas.microsoft.com/office/drawing/2015/9/8/chartex" xmlns:cx2="http://schemas.microsoft.com/office/drawing/2015/10/21/chartex" xmlns:cx3="http://schemas.microsoft.com/office/drawing/2016/5/9/chartex" xmlns:cx4="http://schemas.microsoft.com/office/drawing/2016/5/10/chartex" xmlns:cx5="http://schemas.microsoft.com/office/drawing/2016/5/11/chartex" xmlns:cx6="http://schemas.microsoft.com/office/drawing/2016/5/12/chartex" xmlns:cx7="http://schemas.microsoft.com/office/drawing/2016/5/13/chartex" xmlns:cx8="http://schemas.microsoft.com/office/drawing/2016/5/14/chartex" xmlns:mc="http://schemas.openxmlformats.org/markup-compatibility/2006" xmlns:aink="http://schemas.microsoft.com/office/drawing/2016/ink" xmlns:am3d="http://schemas.microsoft.com/office/drawing/2017/model3d" xmlns:o="urn:schemas-microsoft-com:office:office" xmlns:r="http://schemas.openxmlformats.org/officeDocument/2006/relationships" xmlns:m="http://schemas.openxmlformats.org/officeDocument/2006/math" xmlns:v="urn:schemas-microsoft-com:vml" xmlns:wp14="http://schemas.microsoft.com/office/word/2010/wordprocessingDrawing" xmlns:wp="http://schemas.openxmlformats.org/drawingml/2006/wordprocessingDrawing" xmlns:w10="urn:schemas-microsoft-com:office:word" xmlns:w="http://schemas.openxmlformats.org/wordprocessingml/2006/main" xmlns:w14="http://schemas.microsoft.com/office/word/2010/wordml" xmlns:w15="http://schemas.microsoft.com/office/word/2012/wordml" xmlns:w16cex="http://schemas.microsoft.com/office/word/2018/wordml/cex" xmlns:w16cid="http://schemas.microsoft.com/office/word/2016/wordml/cid" xmlns:w16="http://schemas.microsoft.com/office/word/2018/wordml" xmlns:w16sdtdh="http://schemas.microsoft.com/office/word/2020/wordml/sdtdatahash" xmlns:w16se="http://schemas.microsoft.com/office/word/2015/wordml/symex" xmlns:wpg="http://schemas.microsoft.com/office/word/2010/wordprocessingGroup" xmlns:wpi="http://schemas.microsoft.com/office/word/2010/wordprocessingInk" xmlns:wne="http://schemas.microsoft.com/office/word/2006/wordml" xmlns:wps="http://schemas.microsoft.com/office/word/2010/wordprocessingShape" mc:Ignorable="w14 w15 w16se w16cid w16 w16cex w16sdtdh wp14">
+<w:footnotes xmlns:wpc="http://schemas.microsoft.com/office/word/2010/wordprocessingCanvas" xmlns:cx="http://schemas.microsoft.com/office/drawing/2014/chartex" xmlns:cx1="http://schemas.microsoft.com/office/drawing/2015/9/8/chartex" xmlns:cx2="http://schemas.microsoft.com/office/drawing/2015/10/21/chartex" xmlns:cx3="http://schemas.microsoft.com/office/drawing/2016/5/9/chartex" xmlns:cx4="http://schemas.microsoft.com/office/drawing/2016/5/10/chartex" xmlns:cx5="http://schemas.microsoft.com/office/drawing/2016/5/11/chartex" xmlns:cx6="http://schemas.microsoft.com/office/drawing/2016/5/12/chartex" xmlns:cx7="http://schemas.microsoft.com/office/drawing/2016/5/13/chartex" xmlns:cx8="http://schemas.microsoft.com/office/drawing/2016/5/14/chartex" xmlns:mc="http://schemas.openxmlformats.org/markup-compatibility/2006" xmlns:aink="http://schemas.microsoft.com/office/drawing/2016/ink" xmlns:am3d="http://schemas.microsoft.com/office/drawing/2017/model3d" xmlns:o="urn:schemas-microsoft-com:office:office" xmlns:oel="http://schemas.microsoft.com/office/2019/extlst" xmlns:r="http://schemas.openxmlformats.org/officeDocument/2006/relationships" xmlns:m="http://schemas.openxmlformats.org/officeDocument/2006/math" xmlns:v="urn:schemas-microsoft-com:vml" xmlns:wp14="http://schemas.microsoft.com/office/word/2010/wordprocessingDrawing" xmlns:wp="http://schemas.openxmlformats.org/drawingml/2006/wordprocessingDrawing" xmlns:w10="urn:schemas-microsoft-com:office:word" xmlns:w="http://schemas.openxmlformats.org/wordprocessingml/2006/main" xmlns:w14="http://schemas.microsoft.com/office/word/2010/wordml" xmlns:w15="http://schemas.microsoft.com/office/word/2012/wordml" xmlns:w16cex="http://schemas.microsoft.com/office/word/2018/wordml/cex" xmlns:w16cid="http://schemas.microsoft.com/office/word/2016/wordml/cid" xmlns:w16="http://schemas.microsoft.com/office/word/2018/wordml" xmlns:w16sdtdh="http://schemas.microsoft.com/office/word/2020/wordml/sdtdatahash" xmlns:w16se="http://schemas.microsoft.com/office/word/2015/wordml/symex" xmlns:wpg="http://schemas.microsoft.com/office/word/2010/wordprocessingGroup" xmlns:wpi="http://schemas.microsoft.com/office/word/2010/wordprocessingInk" xmlns:wne="http://schemas.microsoft.com/office/word/2006/wordml" xmlns:wps="http://schemas.microsoft.com/office/word/2010/wordprocessingShape" mc:Ignorable="w14 w15 w16se w16cid w16 w16cex w16sdtdh wp14">
   <w:footnote w:type="separator" w:id="-1">
     <w:p>
       <w:r>
@@ -3338,7 +3396,7 @@
 </file>
 
 <file path=word/numbering.xml><?xml version="1.0" encoding="utf-8"?>
-<w:numbering xmlns:wpc="http://schemas.microsoft.com/office/word/2010/wordprocessingCanvas" xmlns:cx="http://schemas.microsoft.com/office/drawing/2014/chartex" xmlns:cx1="http://schemas.microsoft.com/office/drawing/2015/9/8/chartex" xmlns:cx2="http://schemas.microsoft.com/office/drawing/2015/10/21/chartex" xmlns:cx3="http://schemas.microsoft.com/office/drawing/2016/5/9/chartex" xmlns:cx4="http://schemas.microsoft.com/office/drawing/2016/5/10/chartex" xmlns:cx5="http://schemas.microsoft.com/office/drawing/2016/5/11/chartex" xmlns:cx6="http://schemas.microsoft.com/office/drawing/2016/5/12/chartex" xmlns:cx7="http://schemas.microsoft.com/office/drawing/2016/5/13/chartex" xmlns:cx8="http://schemas.microsoft.com/office/drawing/2016/5/14/chartex" xmlns:mc="http://schemas.openxmlformats.org/markup-compatibility/2006" xmlns:aink="http://schemas.microsoft.com/office/drawing/2016/ink" xmlns:am3d="http://schemas.microsoft.com/office/drawing/2017/model3d" xmlns:o="urn:schemas-microsoft-com:office:office" xmlns:r="http://schemas.openxmlformats.org/officeDocument/2006/relationships" xmlns:m="http://schemas.openxmlformats.org/officeDocument/2006/math" xmlns:v="urn:schemas-microsoft-com:vml" xmlns:wp14="http://schemas.microsoft.com/office/word/2010/wordprocessingDrawing" xmlns:wp="http://schemas.openxmlformats.org/drawingml/2006/wordprocessingDrawing" xmlns:w10="urn:schemas-microsoft-com:office:word" xmlns:w="http://schemas.openxmlformats.org/wordprocessingml/2006/main" xmlns:w14="http://schemas.microsoft.com/office/word/2010/wordml" xmlns:w15="http://schemas.microsoft.com/office/word/2012/wordml" xmlns:w16cex="http://schemas.microsoft.com/office/word/2018/wordml/cex" xmlns:w16cid="http://schemas.microsoft.com/office/word/2016/wordml/cid" xmlns:w16="http://schemas.microsoft.com/office/word/2018/wordml" xmlns:w16sdtdh="http://schemas.microsoft.com/office/word/2020/wordml/sdtdatahash" xmlns:w16se="http://schemas.microsoft.com/office/word/2015/wordml/symex" xmlns:wpg="http://schemas.microsoft.com/office/word/2010/wordprocessingGroup" xmlns:wpi="http://schemas.microsoft.com/office/word/2010/wordprocessingInk" xmlns:wne="http://schemas.microsoft.com/office/word/2006/wordml" xmlns:wps="http://schemas.microsoft.com/office/word/2010/wordprocessingShape" mc:Ignorable="w14 w15 w16se w16cid w16 w16cex w16sdtdh wp14">
+<w:numbering xmlns:wpc="http://schemas.microsoft.com/office/word/2010/wordprocessingCanvas" xmlns:cx="http://schemas.microsoft.com/office/drawing/2014/chartex" xmlns:cx1="http://schemas.microsoft.com/office/drawing/2015/9/8/chartex" xmlns:cx2="http://schemas.microsoft.com/office/drawing/2015/10/21/chartex" xmlns:cx3="http://schemas.microsoft.com/office/drawing/2016/5/9/chartex" xmlns:cx4="http://schemas.microsoft.com/office/drawing/2016/5/10/chartex" xmlns:cx5="http://schemas.microsoft.com/office/drawing/2016/5/11/chartex" xmlns:cx6="http://schemas.microsoft.com/office/drawing/2016/5/12/chartex" xmlns:cx7="http://schemas.microsoft.com/office/drawing/2016/5/13/chartex" xmlns:cx8="http://schemas.microsoft.com/office/drawing/2016/5/14/chartex" xmlns:mc="http://schemas.openxmlformats.org/markup-compatibility/2006" xmlns:aink="http://schemas.microsoft.com/office/drawing/2016/ink" xmlns:am3d="http://schemas.microsoft.com/office/drawing/2017/model3d" xmlns:o="urn:schemas-microsoft-com:office:office" xmlns:oel="http://schemas.microsoft.com/office/2019/extlst" xmlns:r="http://schemas.openxmlformats.org/officeDocument/2006/relationships" xmlns:m="http://schemas.openxmlformats.org/officeDocument/2006/math" xmlns:v="urn:schemas-microsoft-com:vml" xmlns:wp14="http://schemas.microsoft.com/office/word/2010/wordprocessingDrawing" xmlns:wp="http://schemas.openxmlformats.org/drawingml/2006/wordprocessingDrawing" xmlns:w10="urn:schemas-microsoft-com:office:word" xmlns:w="http://schemas.openxmlformats.org/wordprocessingml/2006/main" xmlns:w14="http://schemas.microsoft.com/office/word/2010/wordml" xmlns:w15="http://schemas.microsoft.com/office/word/2012/wordml" xmlns:w16cex="http://schemas.microsoft.com/office/word/2018/wordml/cex" xmlns:w16cid="http://schemas.microsoft.com/office/word/2016/wordml/cid" xmlns:w16="http://schemas.microsoft.com/office/word/2018/wordml" xmlns:w16sdtdh="http://schemas.microsoft.com/office/word/2020/wordml/sdtdatahash" xmlns:w16se="http://schemas.microsoft.com/office/word/2015/wordml/symex" xmlns:wpg="http://schemas.microsoft.com/office/word/2010/wordprocessingGroup" xmlns:wpi="http://schemas.microsoft.com/office/word/2010/wordprocessingInk" xmlns:wne="http://schemas.microsoft.com/office/word/2006/wordml" xmlns:wps="http://schemas.microsoft.com/office/word/2010/wordprocessingShape" mc:Ignorable="w14 w15 w16se w16cid w16 w16cex w16sdtdh wp14">
   <w:abstractNum w:abstractNumId="0" w15:restartNumberingAfterBreak="0">
     <w:nsid w:val="01890EF8"/>
     <w:multiLevelType w:val="hybridMultilevel"/>
@@ -6713,109 +6771,101 @@
       </w:pPr>
     </w:lvl>
   </w:abstractNum>
-  <w:num w:numId="1">
+  <w:num w:numId="1" w16cid:durableId="1629042680">
     <w:abstractNumId w:val="17"/>
   </w:num>
-  <w:num w:numId="2">
+  <w:num w:numId="2" w16cid:durableId="1375890561">
     <w:abstractNumId w:val="9"/>
   </w:num>
-  <w:num w:numId="3">
+  <w:num w:numId="3" w16cid:durableId="1456872027">
     <w:abstractNumId w:val="13"/>
   </w:num>
-  <w:num w:numId="4">
+  <w:num w:numId="4" w16cid:durableId="289943720">
     <w:abstractNumId w:val="21"/>
   </w:num>
-  <w:num w:numId="5">
+  <w:num w:numId="5" w16cid:durableId="363137409">
     <w:abstractNumId w:val="5"/>
   </w:num>
-  <w:num w:numId="6">
+  <w:num w:numId="6" w16cid:durableId="360320814">
     <w:abstractNumId w:val="1"/>
   </w:num>
-  <w:num w:numId="7">
+  <w:num w:numId="7" w16cid:durableId="1785810910">
     <w:abstractNumId w:val="2"/>
   </w:num>
-  <w:num w:numId="8">
+  <w:num w:numId="8" w16cid:durableId="433985420">
     <w:abstractNumId w:val="28"/>
   </w:num>
-  <w:num w:numId="9">
+  <w:num w:numId="9" w16cid:durableId="160120575">
     <w:abstractNumId w:val="24"/>
   </w:num>
-  <w:num w:numId="10">
+  <w:num w:numId="10" w16cid:durableId="931473838">
     <w:abstractNumId w:val="15"/>
   </w:num>
-  <w:num w:numId="11">
+  <w:num w:numId="11" w16cid:durableId="507644153">
     <w:abstractNumId w:val="19"/>
   </w:num>
-  <w:num w:numId="12">
+  <w:num w:numId="12" w16cid:durableId="1503886208">
     <w:abstractNumId w:val="0"/>
   </w:num>
-  <w:num w:numId="13">
+  <w:num w:numId="13" w16cid:durableId="1134714415">
     <w:abstractNumId w:val="18"/>
   </w:num>
-  <w:num w:numId="14">
+  <w:num w:numId="14" w16cid:durableId="2110422363">
     <w:abstractNumId w:val="8"/>
   </w:num>
-  <w:num w:numId="15">
+  <w:num w:numId="15" w16cid:durableId="532117849">
     <w:abstractNumId w:val="11"/>
   </w:num>
-  <w:num w:numId="16">
+  <w:num w:numId="16" w16cid:durableId="133304837">
     <w:abstractNumId w:val="27"/>
   </w:num>
-  <w:num w:numId="17">
+  <w:num w:numId="17" w16cid:durableId="81923857">
     <w:abstractNumId w:val="10"/>
   </w:num>
-  <w:num w:numId="18">
+  <w:num w:numId="18" w16cid:durableId="860166257">
     <w:abstractNumId w:val="30"/>
   </w:num>
-  <w:num w:numId="19">
+  <w:num w:numId="19" w16cid:durableId="1442797276">
     <w:abstractNumId w:val="12"/>
   </w:num>
-  <w:num w:numId="20">
+  <w:num w:numId="20" w16cid:durableId="1252006492">
     <w:abstractNumId w:val="7"/>
   </w:num>
-  <w:num w:numId="21">
+  <w:num w:numId="21" w16cid:durableId="205528241">
     <w:abstractNumId w:val="4"/>
   </w:num>
-  <w:num w:numId="22">
+  <w:num w:numId="22" w16cid:durableId="565649655">
     <w:abstractNumId w:val="6"/>
   </w:num>
-  <w:num w:numId="23">
+  <w:num w:numId="23" w16cid:durableId="175652170">
     <w:abstractNumId w:val="29"/>
   </w:num>
-  <w:num w:numId="24">
+  <w:num w:numId="24" w16cid:durableId="400838056">
     <w:abstractNumId w:val="25"/>
   </w:num>
-  <w:num w:numId="25">
+  <w:num w:numId="25" w16cid:durableId="1707827031">
     <w:abstractNumId w:val="20"/>
   </w:num>
-  <w:num w:numId="26">
+  <w:num w:numId="26" w16cid:durableId="219481117">
     <w:abstractNumId w:val="3"/>
   </w:num>
-  <w:num w:numId="27">
+  <w:num w:numId="27" w16cid:durableId="858398012">
     <w:abstractNumId w:val="23"/>
   </w:num>
-  <w:num w:numId="28">
+  <w:num w:numId="28" w16cid:durableId="1438216104">
     <w:abstractNumId w:val="16"/>
   </w:num>
-  <w:num w:numId="29">
+  <w:num w:numId="29" w16cid:durableId="774060186">
     <w:abstractNumId w:val="22"/>
   </w:num>
-  <w:num w:numId="30">
+  <w:num w:numId="30" w16cid:durableId="518545611">
     <w:abstractNumId w:val="14"/>
   </w:num>
-  <w:num w:numId="31">
+  <w:num w:numId="31" w16cid:durableId="1947423556">
     <w:abstractNumId w:val="26"/>
   </w:num>
   <w:numIdMacAtCleanup w:val="2"/>
 </w:numbering>
-</file>
-
-<file path=word/people.xml><?xml version="1.0" encoding="utf-8"?>
-<w15:people xmlns:wpc="http://schemas.microsoft.com/office/word/2010/wordprocessingCanvas" xmlns:cx="http://schemas.microsoft.com/office/drawing/2014/chartex" xmlns:cx1="http://schemas.microsoft.com/office/drawing/2015/9/8/chartex" xmlns:cx2="http://schemas.microsoft.com/office/drawing/2015/10/21/chartex" xmlns:cx3="http://schemas.microsoft.com/office/drawing/2016/5/9/chartex" xmlns:cx4="http://schemas.microsoft.com/office/drawing/2016/5/10/chartex" xmlns:cx5="http://schemas.microsoft.com/office/drawing/2016/5/11/chartex" xmlns:cx6="http://schemas.microsoft.com/office/drawing/2016/5/12/chartex" xmlns:cx7="http://schemas.microsoft.com/office/drawing/2016/5/13/chartex" xmlns:cx8="http://schemas.microsoft.com/office/drawing/2016/5/14/chartex" xmlns:mc="http://schemas.openxmlformats.org/markup-compatibility/2006" xmlns:aink="http://schemas.microsoft.com/office/drawing/2016/ink" xmlns:am3d="http://schemas.microsoft.com/office/drawing/2017/model3d" xmlns:o="urn:schemas-microsoft-com:office:office" xmlns:r="http://schemas.openxmlformats.org/officeDocument/2006/relationships" xmlns:m="http://schemas.openxmlformats.org/officeDocument/2006/math" xmlns:v="urn:schemas-microsoft-com:vml" xmlns:wp14="http://schemas.microsoft.com/office/word/2010/wordprocessingDrawing" xmlns:wp="http://schemas.openxmlformats.org/drawingml/2006/wordprocessingDrawing" xmlns:w10="urn:schemas-microsoft-com:office:word" xmlns:w="http://schemas.openxmlformats.org/wordprocessingml/2006/main" xmlns:w14="http://schemas.microsoft.com/office/word/2010/wordml" xmlns:w15="http://schemas.microsoft.com/office/word/2012/wordml" xmlns:w16cex="http://schemas.microsoft.com/office/word/2018/wordml/cex" xmlns:w16cid="http://schemas.microsoft.com/office/word/2016/wordml/cid" xmlns:w16="http://schemas.microsoft.com/office/word/2018/wordml" xmlns:w16sdtdh="http://schemas.microsoft.com/office/word/2020/wordml/sdtdatahash" xmlns:w16se="http://schemas.microsoft.com/office/word/2015/wordml/symex" xmlns:wpg="http://schemas.microsoft.com/office/word/2010/wordprocessingGroup" xmlns:wpi="http://schemas.microsoft.com/office/word/2010/wordprocessingInk" xmlns:wne="http://schemas.microsoft.com/office/word/2006/wordml" xmlns:wps="http://schemas.microsoft.com/office/word/2010/wordprocessingShape" mc:Ignorable="w14 w15 w16se w16cid w16 w16cex w16sdtdh wp14">
-  <w15:person w15:author="Huang, Lili">
-    <w15:presenceInfo w15:providerId="AD" w15:userId="S::lilihuang@maximus.com::62084b72-7463-4b72-8e66-19edcbf4e565"/>
-  </w15:person>
-</w15:people>
 </file>
 
 <file path=word/styles.xml><?xml version="1.0" encoding="utf-8"?>
@@ -7722,6 +7772,13 @@
       <w:sz w:val="22"/>
     </w:rPr>
   </w:style>
+  <w:style w:type="paragraph" w:styleId="Revision">
+    <w:name w:val="Revision"/>
+    <w:hidden/>
+    <w:uiPriority w:val="99"/>
+    <w:semiHidden/>
+    <w:rsid w:val="003A3D1A"/>
+  </w:style>
 </w:styles>
 </file>
 

</xml_diff>